<commit_message>
RevGlyph - alteração no documento de mudanças para anotar o pedido de modificação feito por um dos revisores do SAC, para considerar o caso de se adicionar ambos os anáglifos sem remoção do Y - implementação da sugestão feita pelo revisor.
</commit_message>
<xml_diff>
--- a/4-OpenCV/color-index-table/Anaglifico-complementar/sub-440-no-par-estereo/conversao-ycbcr-manual/resultados-obtidos.docx
+++ b/4-OpenCV/color-index-table/Anaglifico-complementar/sub-440-no-par-estereo/conversao-ycbcr-manual/resultados-obtidos.docx
@@ -26,7 +26,53 @@
         <w:rPr>
           <w:lang w:val="pt-BR"/>
         </w:rPr>
-        <w:t>As implementações foram feitas para tirar qualquer dúvida de o OpenCv estar influenciando nos resultados obtidos no artigo do SAC em relação ao PSNR. Não sabemos se a conversão RGB -&gt; YCbCr e sua inversa são feitas com alguma subamostragem que possa deixar os resultados de PSNR baixo. Pode ser também que haja outras funções do OpenCV que estejam prejudicando o PSNR.</w:t>
+        <w:t xml:space="preserve">As implementações foram feitas para tirar qualquer dúvida de o </w:t>
+      </w:r>
+      <w:proofErr w:type="spellStart"/>
+      <w:proofErr w:type="gramStart"/>
+      <w:r>
+        <w:rPr>
+          <w:lang w:val="pt-BR"/>
+        </w:rPr>
+        <w:t>OpenCv</w:t>
+      </w:r>
+      <w:proofErr w:type="spellEnd"/>
+      <w:proofErr w:type="gramEnd"/>
+      <w:r>
+        <w:rPr>
+          <w:lang w:val="pt-BR"/>
+        </w:rPr>
+        <w:t xml:space="preserve"> estar influenciando nos resultados obtidos no artigo do SAC em relação ao PSNR. Não sabemos se a conversão RGB -&gt; </w:t>
+      </w:r>
+      <w:proofErr w:type="gramStart"/>
+      <w:r>
+        <w:rPr>
+          <w:lang w:val="pt-BR"/>
+        </w:rPr>
+        <w:t>YCbCr</w:t>
+      </w:r>
+      <w:proofErr w:type="gramEnd"/>
+      <w:r>
+        <w:rPr>
+          <w:lang w:val="pt-BR"/>
+        </w:rPr>
+        <w:t xml:space="preserve"> e sua inversa são feitas com alguma subamostragem que possa deixar os resultados de PSNR baixo. Pode ser também que haja outras funções do </w:t>
+      </w:r>
+      <w:proofErr w:type="spellStart"/>
+      <w:proofErr w:type="gramStart"/>
+      <w:r>
+        <w:rPr>
+          <w:lang w:val="pt-BR"/>
+        </w:rPr>
+        <w:t>OpenCV</w:t>
+      </w:r>
+      <w:proofErr w:type="spellEnd"/>
+      <w:proofErr w:type="gramEnd"/>
+      <w:r>
+        <w:rPr>
+          <w:lang w:val="pt-BR"/>
+        </w:rPr>
+        <w:t xml:space="preserve"> que estejam prejudicando o PSNR.</w:t>
       </w:r>
     </w:p>
     <w:p>
@@ -39,7 +85,91 @@
         <w:rPr>
           <w:lang w:val="pt-BR"/>
         </w:rPr>
-        <w:t>Com isso, fizemos o código que lê manualmente uma imagem e faz a trinca de conversões do espaço de cor RGB -&gt; YCbCr -&gt; RGB. Somente fazendo essas conversões diretamente em memória, trabalhando tudo com float e armazenando o resultado em um bmp (fazendo um round no float e armazenando em unsigned char), o PSNR se mantém 100dB</w:t>
+        <w:t xml:space="preserve">Com isso, fizemos o código que lê manualmente uma imagem e faz a trinca de conversões do espaço de cor RGB -&gt; </w:t>
+      </w:r>
+      <w:proofErr w:type="gramStart"/>
+      <w:r>
+        <w:rPr>
+          <w:lang w:val="pt-BR"/>
+        </w:rPr>
+        <w:t>YCbCr</w:t>
+      </w:r>
+      <w:proofErr w:type="gramEnd"/>
+      <w:r>
+        <w:rPr>
+          <w:lang w:val="pt-BR"/>
+        </w:rPr>
+        <w:t xml:space="preserve"> -&gt; RGB. Somente fazendo essas conversões diretamente em memória, trabalhando tudo com </w:t>
+      </w:r>
+      <w:proofErr w:type="spellStart"/>
+      <w:r>
+        <w:rPr>
+          <w:lang w:val="pt-BR"/>
+        </w:rPr>
+        <w:t>float</w:t>
+      </w:r>
+      <w:proofErr w:type="spellEnd"/>
+      <w:r>
+        <w:rPr>
+          <w:lang w:val="pt-BR"/>
+        </w:rPr>
+        <w:t xml:space="preserve"> e armazenando o resultado em um </w:t>
+      </w:r>
+      <w:proofErr w:type="spellStart"/>
+      <w:r>
+        <w:rPr>
+          <w:lang w:val="pt-BR"/>
+        </w:rPr>
+        <w:t>bmp</w:t>
+      </w:r>
+      <w:proofErr w:type="spellEnd"/>
+      <w:r>
+        <w:rPr>
+          <w:lang w:val="pt-BR"/>
+        </w:rPr>
+        <w:t xml:space="preserve"> (fazendo um </w:t>
+      </w:r>
+      <w:proofErr w:type="gramStart"/>
+      <w:r>
+        <w:rPr>
+          <w:lang w:val="pt-BR"/>
+        </w:rPr>
+        <w:t>round</w:t>
+      </w:r>
+      <w:proofErr w:type="gramEnd"/>
+      <w:r>
+        <w:rPr>
+          <w:lang w:val="pt-BR"/>
+        </w:rPr>
+        <w:t xml:space="preserve"> no </w:t>
+      </w:r>
+      <w:proofErr w:type="spellStart"/>
+      <w:r>
+        <w:rPr>
+          <w:lang w:val="pt-BR"/>
+        </w:rPr>
+        <w:t>float</w:t>
+      </w:r>
+      <w:proofErr w:type="spellEnd"/>
+      <w:r>
+        <w:rPr>
+          <w:lang w:val="pt-BR"/>
+        </w:rPr>
+        <w:t xml:space="preserve"> e armazenando em </w:t>
+      </w:r>
+      <w:proofErr w:type="spellStart"/>
+      <w:r>
+        <w:rPr>
+          <w:lang w:val="pt-BR"/>
+        </w:rPr>
+        <w:t>unsigned</w:t>
+      </w:r>
+      <w:proofErr w:type="spellEnd"/>
+      <w:r>
+        <w:rPr>
+          <w:lang w:val="pt-BR"/>
+        </w:rPr>
+        <w:t xml:space="preserve"> char), o PSNR se mantém 100dB</w:t>
       </w:r>
       <w:r>
         <w:rPr>
@@ -60,12 +190,14 @@
           <w:lang w:val="pt-BR"/>
         </w:rPr>
       </w:pPr>
+      <w:proofErr w:type="gramStart"/>
       <w:r>
         <w:rPr>
           <w:lang w:val="pt-BR"/>
         </w:rPr>
         <w:t>Implementei</w:t>
       </w:r>
+      <w:proofErr w:type="gramEnd"/>
       <w:r>
         <w:rPr>
           <w:lang w:val="pt-BR"/>
@@ -82,8 +214,16 @@
         <w:rPr>
           <w:lang w:val="pt-BR"/>
         </w:rPr>
-        <w:t>essa abordagem de round ao código já feito em OpenCV</w:t>
-      </w:r>
+        <w:t xml:space="preserve">essa abordagem de round ao código já feito em </w:t>
+      </w:r>
+      <w:proofErr w:type="spellStart"/>
+      <w:r>
+        <w:rPr>
+          <w:lang w:val="pt-BR"/>
+        </w:rPr>
+        <w:t>OpenCV</w:t>
+      </w:r>
+      <w:proofErr w:type="spellEnd"/>
       <w:r>
         <w:rPr>
           <w:lang w:val="pt-BR"/>
@@ -100,7 +240,35 @@
         <w:rPr>
           <w:lang w:val="pt-BR"/>
         </w:rPr>
-        <w:t>O PSNR-Red pra hei02.bmp foi de 33,6017dB (anteriormente era de 33,5916 dB).</w:t>
+        <w:t>O PSNR-</w:t>
+      </w:r>
+      <w:proofErr w:type="spellStart"/>
+      <w:r>
+        <w:rPr>
+          <w:lang w:val="pt-BR"/>
+        </w:rPr>
+        <w:t>Red</w:t>
+      </w:r>
+      <w:proofErr w:type="spellEnd"/>
+      <w:r>
+        <w:rPr>
+          <w:lang w:val="pt-BR"/>
+        </w:rPr>
+        <w:t xml:space="preserve"> pra hei02.bmp foi de 33,6017</w:t>
+      </w:r>
+      <w:proofErr w:type="gramStart"/>
+      <w:r>
+        <w:rPr>
+          <w:lang w:val="pt-BR"/>
+        </w:rPr>
+        <w:t>dB</w:t>
+      </w:r>
+      <w:proofErr w:type="gramEnd"/>
+      <w:r>
+        <w:rPr>
+          <w:lang w:val="pt-BR"/>
+        </w:rPr>
+        <w:t xml:space="preserve"> (anteriormente era de 33,5916 dB).</w:t>
       </w:r>
     </w:p>
     <w:p>
@@ -119,13 +287,99 @@
         <w:rPr>
           <w:lang w:val="pt-BR"/>
         </w:rPr>
-        <w:t xml:space="preserve"> ou se o OpenCV realmente influencia</w:t>
-      </w:r>
-      <w:r>
-        <w:rPr>
-          <w:lang w:val="pt-BR"/>
-        </w:rPr>
-        <w:t>, voltei ao código que o professor me passou e fiz mais alguns testes. Lembrando que a gente estava trabalhando neste código com o processo direto RGB -&gt; YCbCr -&gt; RGB sem nenhum auxiliar. Separei então os processos I - (RGB -&gt; YCbCr -&gt; gravar em arquivo dat) e II - (ler arquivo dat -&gt; YCbCr -&gt; RGB). Segue a minha análise (Anexo: código01.cpp).</w:t>
+        <w:t xml:space="preserve"> ou se o </w:t>
+      </w:r>
+      <w:proofErr w:type="spellStart"/>
+      <w:proofErr w:type="gramStart"/>
+      <w:r>
+        <w:rPr>
+          <w:lang w:val="pt-BR"/>
+        </w:rPr>
+        <w:t>OpenCV</w:t>
+      </w:r>
+      <w:proofErr w:type="spellEnd"/>
+      <w:proofErr w:type="gramEnd"/>
+      <w:r>
+        <w:rPr>
+          <w:lang w:val="pt-BR"/>
+        </w:rPr>
+        <w:t xml:space="preserve"> realmente influencia</w:t>
+      </w:r>
+      <w:r>
+        <w:rPr>
+          <w:lang w:val="pt-BR"/>
+        </w:rPr>
+        <w:t xml:space="preserve">, voltei ao código que o professor me passou e fiz mais alguns testes. Lembrando que a gente estava trabalhando neste código com o processo direto RGB -&gt; </w:t>
+      </w:r>
+      <w:proofErr w:type="gramStart"/>
+      <w:r>
+        <w:rPr>
+          <w:lang w:val="pt-BR"/>
+        </w:rPr>
+        <w:t>YCbCr</w:t>
+      </w:r>
+      <w:proofErr w:type="gramEnd"/>
+      <w:r>
+        <w:rPr>
+          <w:lang w:val="pt-BR"/>
+        </w:rPr>
+        <w:t xml:space="preserve"> -&gt; RGB sem nenhum auxiliar. Separei então os processos I - (RGB -&gt; </w:t>
+      </w:r>
+      <w:proofErr w:type="gramStart"/>
+      <w:r>
+        <w:rPr>
+          <w:lang w:val="pt-BR"/>
+        </w:rPr>
+        <w:t>YCbCr</w:t>
+      </w:r>
+      <w:proofErr w:type="gramEnd"/>
+      <w:r>
+        <w:rPr>
+          <w:lang w:val="pt-BR"/>
+        </w:rPr>
+        <w:t xml:space="preserve"> -&gt; gravar em arquivo </w:t>
+      </w:r>
+      <w:proofErr w:type="spellStart"/>
+      <w:r>
+        <w:rPr>
+          <w:lang w:val="pt-BR"/>
+        </w:rPr>
+        <w:t>dat</w:t>
+      </w:r>
+      <w:proofErr w:type="spellEnd"/>
+      <w:r>
+        <w:rPr>
+          <w:lang w:val="pt-BR"/>
+        </w:rPr>
+        <w:t xml:space="preserve">) e II - (ler arquivo </w:t>
+      </w:r>
+      <w:proofErr w:type="spellStart"/>
+      <w:r>
+        <w:rPr>
+          <w:lang w:val="pt-BR"/>
+        </w:rPr>
+        <w:t>dat</w:t>
+      </w:r>
+      <w:proofErr w:type="spellEnd"/>
+      <w:r>
+        <w:rPr>
+          <w:lang w:val="pt-BR"/>
+        </w:rPr>
+        <w:t xml:space="preserve"> -&gt; YCbCr -&gt; RGB). Segue a minha análise (Anexo: </w:t>
+      </w:r>
+      <w:proofErr w:type="gramStart"/>
+      <w:r>
+        <w:rPr>
+          <w:lang w:val="pt-BR"/>
+        </w:rPr>
+        <w:t>código01.</w:t>
+      </w:r>
+      <w:proofErr w:type="gramEnd"/>
+      <w:r>
+        <w:rPr>
+          <w:lang w:val="pt-BR"/>
+        </w:rPr>
+        <w:t>cpp).</w:t>
       </w:r>
       <w:r>
         <w:rPr>
@@ -149,66 +403,47 @@
         <w:rPr>
           <w:lang w:val="pt-BR"/>
         </w:rPr>
-        <w:t xml:space="preserve">- Gravação no arquivo dat utilizando </w:t>
-      </w:r>
+        <w:t xml:space="preserve">- Gravação no arquivo </w:t>
+      </w:r>
+      <w:proofErr w:type="spellStart"/>
+      <w:r>
+        <w:rPr>
+          <w:lang w:val="pt-BR"/>
+        </w:rPr>
+        <w:t>dat</w:t>
+      </w:r>
+      <w:proofErr w:type="spellEnd"/>
+      <w:r>
+        <w:rPr>
+          <w:lang w:val="pt-BR"/>
+        </w:rPr>
+        <w:t xml:space="preserve"> utilizando </w:t>
+      </w:r>
+      <w:proofErr w:type="spellStart"/>
+      <w:proofErr w:type="gramStart"/>
       <w:r>
         <w:rPr>
           <w:b/>
           <w:bCs/>
           <w:lang w:val="pt-BR"/>
         </w:rPr>
-        <w:t xml:space="preserve">double </w:t>
-      </w:r>
-      <w:r>
-        <w:rPr>
-          <w:lang w:val="pt-BR"/>
-        </w:rPr>
-        <w:t xml:space="preserve">e </w:t>
-      </w:r>
+        <w:t>double</w:t>
+      </w:r>
+      <w:proofErr w:type="spellEnd"/>
+      <w:proofErr w:type="gramEnd"/>
       <w:r>
         <w:rPr>
           <w:b/>
           <w:bCs/>
           <w:lang w:val="pt-BR"/>
         </w:rPr>
-        <w:t xml:space="preserve">sem </w:t>
-      </w:r>
-      <w:r>
-        <w:rPr>
-          <w:lang w:val="pt-BR"/>
-        </w:rPr>
-        <w:t>round em I (o round está sendo feito em II para criar o bmp)</w:t>
-      </w:r>
-      <w:r>
-        <w:rPr>
-          <w:lang w:val="pt-BR"/>
-        </w:rPr>
-        <w:br/>
-        <w:t>PSNR-Red (4.bmp): 100 dB (7MB de arquivo .dat)</w:t>
-      </w:r>
-      <w:r>
-        <w:rPr>
-          <w:lang w:val="pt-BR"/>
-        </w:rPr>
-        <w:br/>
-      </w:r>
-      <w:r>
-        <w:rPr>
-          <w:lang w:val="pt-BR"/>
-        </w:rPr>
-        <w:br/>
-      </w:r>
-      <w:r>
-        <w:rPr>
-          <w:lang w:val="pt-BR"/>
-        </w:rPr>
-        <w:t xml:space="preserve">2 </w:t>
-      </w:r>
-      <w:r>
-        <w:rPr>
-          <w:lang w:val="pt-BR"/>
-        </w:rPr>
-        <w:t xml:space="preserve">- Gravação no arquivo dat utilizando </w:t>
+        <w:t xml:space="preserve"> </w:t>
+      </w:r>
+      <w:r>
+        <w:rPr>
+          <w:lang w:val="pt-BR"/>
+        </w:rPr>
+        <w:t xml:space="preserve">e </w:t>
       </w:r>
       <w:r>
         <w:rPr>
@@ -216,34 +451,173 @@
           <w:bCs/>
           <w:lang w:val="pt-BR"/>
         </w:rPr>
-        <w:t xml:space="preserve">double </w:t>
-      </w:r>
-      <w:r>
-        <w:rPr>
-          <w:lang w:val="pt-BR"/>
-        </w:rPr>
-        <w:t xml:space="preserve">e </w:t>
-      </w:r>
+        <w:t xml:space="preserve">sem </w:t>
+      </w:r>
+      <w:r>
+        <w:rPr>
+          <w:lang w:val="pt-BR"/>
+        </w:rPr>
+        <w:t xml:space="preserve">round em I (o round está sendo feito em II para criar o </w:t>
+      </w:r>
+      <w:proofErr w:type="spellStart"/>
+      <w:r>
+        <w:rPr>
+          <w:lang w:val="pt-BR"/>
+        </w:rPr>
+        <w:t>bmp</w:t>
+      </w:r>
+      <w:proofErr w:type="spellEnd"/>
+      <w:r>
+        <w:rPr>
+          <w:lang w:val="pt-BR"/>
+        </w:rPr>
+        <w:t>)</w:t>
+      </w:r>
+      <w:r>
+        <w:rPr>
+          <w:lang w:val="pt-BR"/>
+        </w:rPr>
+        <w:br/>
+        <w:t>PSNR-</w:t>
+      </w:r>
+      <w:proofErr w:type="spellStart"/>
+      <w:r>
+        <w:rPr>
+          <w:lang w:val="pt-BR"/>
+        </w:rPr>
+        <w:t>Red</w:t>
+      </w:r>
+      <w:proofErr w:type="spellEnd"/>
+      <w:r>
+        <w:rPr>
+          <w:lang w:val="pt-BR"/>
+        </w:rPr>
+        <w:t xml:space="preserve"> (4.bmp): 100 dB (7MB de arquivo .</w:t>
+      </w:r>
+      <w:proofErr w:type="spellStart"/>
+      <w:r>
+        <w:rPr>
+          <w:lang w:val="pt-BR"/>
+        </w:rPr>
+        <w:t>dat</w:t>
+      </w:r>
+      <w:proofErr w:type="spellEnd"/>
+      <w:r>
+        <w:rPr>
+          <w:lang w:val="pt-BR"/>
+        </w:rPr>
+        <w:t>)</w:t>
+      </w:r>
+      <w:r>
+        <w:rPr>
+          <w:lang w:val="pt-BR"/>
+        </w:rPr>
+        <w:br/>
+      </w:r>
+      <w:r>
+        <w:rPr>
+          <w:lang w:val="pt-BR"/>
+        </w:rPr>
+        <w:br/>
+      </w:r>
+      <w:r>
+        <w:rPr>
+          <w:lang w:val="pt-BR"/>
+        </w:rPr>
+        <w:t xml:space="preserve">2 </w:t>
+      </w:r>
+      <w:r>
+        <w:rPr>
+          <w:lang w:val="pt-BR"/>
+        </w:rPr>
+        <w:t xml:space="preserve">- Gravação no arquivo </w:t>
+      </w:r>
+      <w:proofErr w:type="spellStart"/>
+      <w:r>
+        <w:rPr>
+          <w:lang w:val="pt-BR"/>
+        </w:rPr>
+        <w:t>dat</w:t>
+      </w:r>
+      <w:proofErr w:type="spellEnd"/>
+      <w:r>
+        <w:rPr>
+          <w:lang w:val="pt-BR"/>
+        </w:rPr>
+        <w:t xml:space="preserve"> utilizando </w:t>
+      </w:r>
+      <w:proofErr w:type="spellStart"/>
       <w:r>
         <w:rPr>
           <w:b/>
           <w:bCs/>
           <w:lang w:val="pt-BR"/>
         </w:rPr>
+        <w:t>double</w:t>
+      </w:r>
+      <w:proofErr w:type="spellEnd"/>
+      <w:r>
+        <w:rPr>
+          <w:b/>
+          <w:bCs/>
+          <w:lang w:val="pt-BR"/>
+        </w:rPr>
+        <w:t xml:space="preserve"> </w:t>
+      </w:r>
+      <w:r>
+        <w:rPr>
+          <w:lang w:val="pt-BR"/>
+        </w:rPr>
+        <w:t xml:space="preserve">e </w:t>
+      </w:r>
+      <w:r>
+        <w:rPr>
+          <w:b/>
+          <w:bCs/>
+          <w:lang w:val="pt-BR"/>
+        </w:rPr>
         <w:t xml:space="preserve">com </w:t>
       </w:r>
       <w:r>
         <w:rPr>
           <w:lang w:val="pt-BR"/>
         </w:rPr>
-        <w:t>round em I (round também é feito em II para criar o bmp)</w:t>
+        <w:t xml:space="preserve">round em I (round também é feito em II para criar o </w:t>
+      </w:r>
+      <w:proofErr w:type="spellStart"/>
+      <w:r>
+        <w:rPr>
+          <w:lang w:val="pt-BR"/>
+        </w:rPr>
+        <w:t>bmp</w:t>
+      </w:r>
+      <w:proofErr w:type="spellEnd"/>
+      <w:r>
+        <w:rPr>
+          <w:lang w:val="pt-BR"/>
+        </w:rPr>
+        <w:t>)</w:t>
       </w:r>
       <w:r>
         <w:rPr>
           <w:lang w:val="pt-BR"/>
         </w:rPr>
         <w:br w:type="textWrapping" w:clear="all"/>
-        <w:t xml:space="preserve">PSNR-Red (4.bmp): </w:t>
+        <w:t>PSNR-</w:t>
+      </w:r>
+      <w:proofErr w:type="spellStart"/>
+      <w:r>
+        <w:rPr>
+          <w:lang w:val="pt-BR"/>
+        </w:rPr>
+        <w:t>Red</w:t>
+      </w:r>
+      <w:proofErr w:type="spellEnd"/>
+      <w:r>
+        <w:rPr>
+          <w:lang w:val="pt-BR"/>
+        </w:rPr>
+        <w:t xml:space="preserve"> (4.bmp): </w:t>
       </w:r>
       <w:r>
         <w:rPr>
@@ -276,66 +650,45 @@
         <w:rPr>
           <w:lang w:val="pt-BR"/>
         </w:rPr>
-        <w:t xml:space="preserve">- Gravação no arquivo dat utilizando </w:t>
-      </w:r>
+        <w:t xml:space="preserve">- Gravação no arquivo </w:t>
+      </w:r>
+      <w:proofErr w:type="spellStart"/>
+      <w:r>
+        <w:rPr>
+          <w:lang w:val="pt-BR"/>
+        </w:rPr>
+        <w:t>dat</w:t>
+      </w:r>
+      <w:proofErr w:type="spellEnd"/>
+      <w:r>
+        <w:rPr>
+          <w:lang w:val="pt-BR"/>
+        </w:rPr>
+        <w:t xml:space="preserve"> utilizando </w:t>
+      </w:r>
+      <w:proofErr w:type="spellStart"/>
       <w:r>
         <w:rPr>
           <w:b/>
           <w:bCs/>
           <w:lang w:val="pt-BR"/>
         </w:rPr>
-        <w:t xml:space="preserve">int </w:t>
-      </w:r>
-      <w:r>
-        <w:rPr>
-          <w:lang w:val="pt-BR"/>
-        </w:rPr>
-        <w:t xml:space="preserve">e </w:t>
-      </w:r>
+        <w:t>int</w:t>
+      </w:r>
+      <w:proofErr w:type="spellEnd"/>
       <w:r>
         <w:rPr>
           <w:b/>
           <w:bCs/>
           <w:lang w:val="pt-BR"/>
         </w:rPr>
-        <w:t xml:space="preserve">com </w:t>
-      </w:r>
-      <w:r>
-        <w:rPr>
-          <w:lang w:val="pt-BR"/>
-        </w:rPr>
-        <w:t>round em I (round também é feito em II para criar o bmp)</w:t>
-      </w:r>
-      <w:r>
-        <w:rPr>
-          <w:lang w:val="pt-BR"/>
-        </w:rPr>
-        <w:br w:type="textWrapping" w:clear="all"/>
-        <w:t>PSNR-Red (4.bmp): 51,5541 dB</w:t>
-      </w:r>
-      <w:r>
-        <w:rPr>
-          <w:lang w:val="pt-BR"/>
-        </w:rPr>
-        <w:br/>
-      </w:r>
-      <w:r>
-        <w:rPr>
-          <w:lang w:val="pt-BR"/>
-        </w:rPr>
-        <w:br/>
-      </w:r>
-      <w:r>
-        <w:rPr>
-          <w:lang w:val="pt-BR"/>
-        </w:rPr>
-        <w:t xml:space="preserve">4 </w:t>
-      </w:r>
-      <w:r>
-        <w:rPr>
-          <w:lang w:val="pt-BR"/>
-        </w:rPr>
-        <w:t xml:space="preserve">- Gravação no arquivo dat utilizando </w:t>
+        <w:t xml:space="preserve"> </w:t>
+      </w:r>
+      <w:r>
+        <w:rPr>
+          <w:lang w:val="pt-BR"/>
+        </w:rPr>
+        <w:t xml:space="preserve">e </w:t>
       </w:r>
       <w:r>
         <w:rPr>
@@ -343,72 +696,110 @@
           <w:bCs/>
           <w:lang w:val="pt-BR"/>
         </w:rPr>
-        <w:t xml:space="preserve">int </w:t>
-      </w:r>
-      <w:r>
-        <w:rPr>
-          <w:lang w:val="pt-BR"/>
-        </w:rPr>
-        <w:t xml:space="preserve">e </w:t>
-      </w:r>
+        <w:t xml:space="preserve">com </w:t>
+      </w:r>
+      <w:r>
+        <w:rPr>
+          <w:lang w:val="pt-BR"/>
+        </w:rPr>
+        <w:t xml:space="preserve">round em I (round também é feito em II para criar o </w:t>
+      </w:r>
+      <w:proofErr w:type="spellStart"/>
+      <w:r>
+        <w:rPr>
+          <w:lang w:val="pt-BR"/>
+        </w:rPr>
+        <w:t>bmp</w:t>
+      </w:r>
+      <w:proofErr w:type="spellEnd"/>
+      <w:r>
+        <w:rPr>
+          <w:lang w:val="pt-BR"/>
+        </w:rPr>
+        <w:t>)</w:t>
+      </w:r>
+      <w:r>
+        <w:rPr>
+          <w:lang w:val="pt-BR"/>
+        </w:rPr>
+        <w:br w:type="textWrapping" w:clear="all"/>
+        <w:t>PSNR-</w:t>
+      </w:r>
+      <w:proofErr w:type="spellStart"/>
+      <w:r>
+        <w:rPr>
+          <w:lang w:val="pt-BR"/>
+        </w:rPr>
+        <w:t>Red</w:t>
+      </w:r>
+      <w:proofErr w:type="spellEnd"/>
+      <w:r>
+        <w:rPr>
+          <w:lang w:val="pt-BR"/>
+        </w:rPr>
+        <w:t xml:space="preserve"> (4.bmp): 51,5541 dB</w:t>
+      </w:r>
+      <w:r>
+        <w:rPr>
+          <w:lang w:val="pt-BR"/>
+        </w:rPr>
+        <w:br/>
+      </w:r>
+      <w:r>
+        <w:rPr>
+          <w:lang w:val="pt-BR"/>
+        </w:rPr>
+        <w:br/>
+      </w:r>
+      <w:r>
+        <w:rPr>
+          <w:lang w:val="pt-BR"/>
+        </w:rPr>
+        <w:t xml:space="preserve">4 </w:t>
+      </w:r>
+      <w:r>
+        <w:rPr>
+          <w:lang w:val="pt-BR"/>
+        </w:rPr>
+        <w:t xml:space="preserve">- Gravação no arquivo </w:t>
+      </w:r>
+      <w:proofErr w:type="spellStart"/>
+      <w:r>
+        <w:rPr>
+          <w:lang w:val="pt-BR"/>
+        </w:rPr>
+        <w:t>dat</w:t>
+      </w:r>
+      <w:proofErr w:type="spellEnd"/>
+      <w:r>
+        <w:rPr>
+          <w:lang w:val="pt-BR"/>
+        </w:rPr>
+        <w:t xml:space="preserve"> utilizando </w:t>
+      </w:r>
+      <w:proofErr w:type="spellStart"/>
       <w:r>
         <w:rPr>
           <w:b/>
           <w:bCs/>
           <w:lang w:val="pt-BR"/>
         </w:rPr>
-        <w:t xml:space="preserve">sem </w:t>
-      </w:r>
-      <w:r>
-        <w:rPr>
-          <w:lang w:val="pt-BR"/>
-        </w:rPr>
-        <w:t>round em I (round também é feito em II para criar o bmp)</w:t>
-      </w:r>
-      <w:r>
-        <w:rPr>
-          <w:lang w:val="pt-BR"/>
-        </w:rPr>
-        <w:br w:type="textWrapping" w:clear="all"/>
-        <w:t>PSNR-Red (4.bmp): 46,247 dB</w:t>
-      </w:r>
-      <w:r>
-        <w:rPr>
-          <w:lang w:val="pt-BR"/>
-        </w:rPr>
-        <w:br/>
-      </w:r>
-      <w:r>
-        <w:rPr>
-          <w:lang w:val="pt-BR"/>
-        </w:rPr>
-        <w:br/>
-      </w:r>
-      <w:r>
-        <w:rPr>
-          <w:lang w:val="pt-BR"/>
-        </w:rPr>
-        <w:t xml:space="preserve">5 </w:t>
-      </w:r>
-      <w:r>
-        <w:rPr>
-          <w:lang w:val="pt-BR"/>
-        </w:rPr>
-        <w:t xml:space="preserve">- Gravação no arquivo dat utilizando </w:t>
-      </w:r>
+        <w:t>int</w:t>
+      </w:r>
+      <w:proofErr w:type="spellEnd"/>
       <w:r>
         <w:rPr>
           <w:b/>
           <w:bCs/>
           <w:lang w:val="pt-BR"/>
         </w:rPr>
-        <w:t>char</w:t>
-      </w:r>
-      <w:r>
-        <w:rPr>
-          <w:lang w:val="pt-BR"/>
-        </w:rPr>
-        <w:t xml:space="preserve"> e </w:t>
+        <w:t xml:space="preserve"> </w:t>
+      </w:r>
+      <w:r>
+        <w:rPr>
+          <w:lang w:val="pt-BR"/>
+        </w:rPr>
+        <w:t xml:space="preserve">e </w:t>
       </w:r>
       <w:r>
         <w:rPr>
@@ -416,20 +807,149 @@
           <w:bCs/>
           <w:lang w:val="pt-BR"/>
         </w:rPr>
+        <w:t xml:space="preserve">sem </w:t>
+      </w:r>
+      <w:r>
+        <w:rPr>
+          <w:lang w:val="pt-BR"/>
+        </w:rPr>
+        <w:t xml:space="preserve">round em I (round também é feito em II para criar o </w:t>
+      </w:r>
+      <w:proofErr w:type="spellStart"/>
+      <w:r>
+        <w:rPr>
+          <w:lang w:val="pt-BR"/>
+        </w:rPr>
+        <w:t>bmp</w:t>
+      </w:r>
+      <w:proofErr w:type="spellEnd"/>
+      <w:r>
+        <w:rPr>
+          <w:lang w:val="pt-BR"/>
+        </w:rPr>
+        <w:t>)</w:t>
+      </w:r>
+      <w:r>
+        <w:rPr>
+          <w:lang w:val="pt-BR"/>
+        </w:rPr>
+        <w:br w:type="textWrapping" w:clear="all"/>
+        <w:t>PSNR-</w:t>
+      </w:r>
+      <w:proofErr w:type="spellStart"/>
+      <w:r>
+        <w:rPr>
+          <w:lang w:val="pt-BR"/>
+        </w:rPr>
+        <w:t>Red</w:t>
+      </w:r>
+      <w:proofErr w:type="spellEnd"/>
+      <w:r>
+        <w:rPr>
+          <w:lang w:val="pt-BR"/>
+        </w:rPr>
+        <w:t xml:space="preserve"> (4.bmp): 46,247 dB</w:t>
+      </w:r>
+      <w:r>
+        <w:rPr>
+          <w:lang w:val="pt-BR"/>
+        </w:rPr>
+        <w:br/>
+      </w:r>
+      <w:r>
+        <w:rPr>
+          <w:lang w:val="pt-BR"/>
+        </w:rPr>
+        <w:br/>
+      </w:r>
+      <w:r>
+        <w:rPr>
+          <w:lang w:val="pt-BR"/>
+        </w:rPr>
+        <w:t xml:space="preserve">5 </w:t>
+      </w:r>
+      <w:r>
+        <w:rPr>
+          <w:lang w:val="pt-BR"/>
+        </w:rPr>
+        <w:t xml:space="preserve">- Gravação no arquivo </w:t>
+      </w:r>
+      <w:proofErr w:type="spellStart"/>
+      <w:r>
+        <w:rPr>
+          <w:lang w:val="pt-BR"/>
+        </w:rPr>
+        <w:t>dat</w:t>
+      </w:r>
+      <w:proofErr w:type="spellEnd"/>
+      <w:r>
+        <w:rPr>
+          <w:lang w:val="pt-BR"/>
+        </w:rPr>
+        <w:t xml:space="preserve"> utilizando </w:t>
+      </w:r>
+      <w:r>
+        <w:rPr>
+          <w:b/>
+          <w:bCs/>
+          <w:lang w:val="pt-BR"/>
+        </w:rPr>
+        <w:t>char</w:t>
+      </w:r>
+      <w:r>
+        <w:rPr>
+          <w:lang w:val="pt-BR"/>
+        </w:rPr>
+        <w:t xml:space="preserve"> e </w:t>
+      </w:r>
+      <w:r>
+        <w:rPr>
+          <w:b/>
+          <w:bCs/>
+          <w:lang w:val="pt-BR"/>
+        </w:rPr>
         <w:t xml:space="preserve">com </w:t>
       </w:r>
       <w:r>
         <w:rPr>
           <w:lang w:val="pt-BR"/>
         </w:rPr>
-        <w:t>round em I (round também é feito em II para criar o bmp)</w:t>
+        <w:t xml:space="preserve">round em I (round também é feito em II para criar o </w:t>
+      </w:r>
+      <w:proofErr w:type="spellStart"/>
+      <w:r>
+        <w:rPr>
+          <w:lang w:val="pt-BR"/>
+        </w:rPr>
+        <w:t>bmp</w:t>
+      </w:r>
+      <w:proofErr w:type="spellEnd"/>
+      <w:r>
+        <w:rPr>
+          <w:lang w:val="pt-BR"/>
+        </w:rPr>
+        <w:t>)</w:t>
       </w:r>
       <w:r>
         <w:rPr>
           <w:lang w:val="pt-BR"/>
         </w:rPr>
         <w:br w:type="textWrapping" w:clear="all"/>
-        <w:t>PSNR-Red (4.bmp): 51,5541 dB</w:t>
+        <w:t>PSNR-</w:t>
+      </w:r>
+      <w:proofErr w:type="spellStart"/>
+      <w:r>
+        <w:rPr>
+          <w:lang w:val="pt-BR"/>
+        </w:rPr>
+        <w:t>Red</w:t>
+      </w:r>
+      <w:proofErr w:type="spellEnd"/>
+      <w:r>
+        <w:rPr>
+          <w:lang w:val="pt-BR"/>
+        </w:rPr>
+        <w:t xml:space="preserve"> (4.bmp): 51,5541 dB</w:t>
       </w:r>
       <w:r>
         <w:rPr>
@@ -454,7 +974,21 @@
         <w:rPr>
           <w:lang w:val="pt-BR"/>
         </w:rPr>
-        <w:t xml:space="preserve">- Gravação no arquivo dat utilizando </w:t>
+        <w:t xml:space="preserve">- Gravação no arquivo </w:t>
+      </w:r>
+      <w:proofErr w:type="spellStart"/>
+      <w:r>
+        <w:rPr>
+          <w:lang w:val="pt-BR"/>
+        </w:rPr>
+        <w:t>dat</w:t>
+      </w:r>
+      <w:proofErr w:type="spellEnd"/>
+      <w:r>
+        <w:rPr>
+          <w:lang w:val="pt-BR"/>
+        </w:rPr>
+        <w:t xml:space="preserve"> utilizando </w:t>
       </w:r>
       <w:r>
         <w:rPr>
@@ -482,14 +1016,42 @@
         <w:rPr>
           <w:lang w:val="pt-BR"/>
         </w:rPr>
-        <w:t>round em I (round também é feito em II para criar o bmp)</w:t>
+        <w:t xml:space="preserve">round em I (round também é feito em II para criar o </w:t>
+      </w:r>
+      <w:proofErr w:type="spellStart"/>
+      <w:r>
+        <w:rPr>
+          <w:lang w:val="pt-BR"/>
+        </w:rPr>
+        <w:t>bmp</w:t>
+      </w:r>
+      <w:proofErr w:type="spellEnd"/>
+      <w:r>
+        <w:rPr>
+          <w:lang w:val="pt-BR"/>
+        </w:rPr>
+        <w:t>)</w:t>
       </w:r>
       <w:r>
         <w:rPr>
           <w:lang w:val="pt-BR"/>
         </w:rPr>
         <w:br w:type="textWrapping" w:clear="all"/>
-        <w:t>PSNR-Red (4.bmp): 46,247 dB</w:t>
+        <w:t>PSNR-</w:t>
+      </w:r>
+      <w:proofErr w:type="spellStart"/>
+      <w:r>
+        <w:rPr>
+          <w:lang w:val="pt-BR"/>
+        </w:rPr>
+        <w:t>Red</w:t>
+      </w:r>
+      <w:proofErr w:type="spellEnd"/>
+      <w:r>
+        <w:rPr>
+          <w:lang w:val="pt-BR"/>
+        </w:rPr>
+        <w:t xml:space="preserve"> (4.bmp): 46,247 dB</w:t>
       </w:r>
       <w:r>
         <w:rPr>
@@ -521,7 +1083,21 @@
         <w:rPr>
           <w:lang w:val="pt-BR"/>
         </w:rPr>
-        <w:t>Para provar isso, peguei o código que o professor Rudinei passou e fiz somente uma alteração, armazenando os valores durante a conversão RGB-&gt;YCbCr com round (Anexo: codigo02.cpp)</w:t>
+        <w:t>Para provar isso, peguei o código que o professor Rudinei passou e fiz somente uma alteração, armazenando os valores durante a conversão RGB-&gt;</w:t>
+      </w:r>
+      <w:proofErr w:type="gramStart"/>
+      <w:r>
+        <w:rPr>
+          <w:lang w:val="pt-BR"/>
+        </w:rPr>
+        <w:t>YCbCr</w:t>
+      </w:r>
+      <w:proofErr w:type="gramEnd"/>
+      <w:r>
+        <w:rPr>
+          <w:lang w:val="pt-BR"/>
+        </w:rPr>
+        <w:t xml:space="preserve"> com round (Anexo: codigo02.cpp)</w:t>
       </w:r>
       <w:r>
         <w:rPr>
@@ -535,7 +1111,20 @@
           <w:lang w:val="pt-BR"/>
         </w:rPr>
         <w:br/>
-        <w:t>Cb[i][j] = round(b);</w:t>
+      </w:r>
+      <w:proofErr w:type="spellStart"/>
+      <w:r>
+        <w:rPr>
+          <w:lang w:val="pt-BR"/>
+        </w:rPr>
+        <w:t>Cb</w:t>
+      </w:r>
+      <w:proofErr w:type="spellEnd"/>
+      <w:r>
+        <w:rPr>
+          <w:lang w:val="pt-BR"/>
+        </w:rPr>
+        <w:t>[i][j] = round(b);</w:t>
       </w:r>
       <w:r>
         <w:rPr>
@@ -562,7 +1151,35 @@
           <w:lang w:val="pt-BR"/>
         </w:rPr>
         <w:br/>
-        <w:t>Ou seja, a não ser que armazenemos o arquivo auxiliar (a color index table no código final) em float e sem round, o PSNR vai continuar pela metade...</w:t>
+        <w:t xml:space="preserve">Ou seja, a não ser que armazenemos o arquivo auxiliar (a color index </w:t>
+      </w:r>
+      <w:proofErr w:type="spellStart"/>
+      <w:r>
+        <w:rPr>
+          <w:lang w:val="pt-BR"/>
+        </w:rPr>
+        <w:t>table</w:t>
+      </w:r>
+      <w:proofErr w:type="spellEnd"/>
+      <w:r>
+        <w:rPr>
+          <w:lang w:val="pt-BR"/>
+        </w:rPr>
+        <w:t xml:space="preserve"> no código final) em </w:t>
+      </w:r>
+      <w:proofErr w:type="spellStart"/>
+      <w:r>
+        <w:rPr>
+          <w:lang w:val="pt-BR"/>
+        </w:rPr>
+        <w:t>float</w:t>
+      </w:r>
+      <w:proofErr w:type="spellEnd"/>
+      <w:r>
+        <w:rPr>
+          <w:lang w:val="pt-BR"/>
+        </w:rPr>
+        <w:t xml:space="preserve"> e sem round, o PSNR vai continuar pela metade...</w:t>
       </w:r>
     </w:p>
     <w:p>
@@ -575,13 +1192,147 @@
         <w:rPr>
           <w:lang w:val="pt-BR"/>
         </w:rPr>
-        <w:t xml:space="preserve">A última prova que eu fiz foi adaptar o código da técnica da reversão para criar os arquivos dat (anáglifo verde-magenta com subsampling e a tabela de índice de cores) em float e sem round. Na reversão, o PSNR-Red (hei02.bmp) obtido foi de 33,6456Db, 4dB melhor. O Arquivo final (sem a compressão lossless) foi de 5,93MB contra 1,48MB quando armazenado com uchar e round (PSNR 33,6017Db). </w:t>
-      </w:r>
-      <w:r>
-        <w:rPr>
-          <w:lang w:val="pt-BR"/>
-        </w:rPr>
-        <w:t>Anexo:codigo03.cpp</w:t>
+        <w:t xml:space="preserve">A última prova que eu fiz foi adaptar o código da técnica da reversão para criar os arquivos </w:t>
+      </w:r>
+      <w:proofErr w:type="spellStart"/>
+      <w:r>
+        <w:rPr>
+          <w:lang w:val="pt-BR"/>
+        </w:rPr>
+        <w:t>dat</w:t>
+      </w:r>
+      <w:proofErr w:type="spellEnd"/>
+      <w:r>
+        <w:rPr>
+          <w:lang w:val="pt-BR"/>
+        </w:rPr>
+        <w:t xml:space="preserve"> (anáglifo verde-magenta com </w:t>
+      </w:r>
+      <w:proofErr w:type="spellStart"/>
+      <w:r>
+        <w:rPr>
+          <w:lang w:val="pt-BR"/>
+        </w:rPr>
+        <w:t>subsampling</w:t>
+      </w:r>
+      <w:proofErr w:type="spellEnd"/>
+      <w:r>
+        <w:rPr>
+          <w:lang w:val="pt-BR"/>
+        </w:rPr>
+        <w:t xml:space="preserve"> e a tabela de índice de cores) em </w:t>
+      </w:r>
+      <w:proofErr w:type="spellStart"/>
+      <w:r>
+        <w:rPr>
+          <w:lang w:val="pt-BR"/>
+        </w:rPr>
+        <w:t>float</w:t>
+      </w:r>
+      <w:proofErr w:type="spellEnd"/>
+      <w:r>
+        <w:rPr>
+          <w:lang w:val="pt-BR"/>
+        </w:rPr>
+        <w:t xml:space="preserve"> e sem </w:t>
+      </w:r>
+      <w:proofErr w:type="gramStart"/>
+      <w:r>
+        <w:rPr>
+          <w:lang w:val="pt-BR"/>
+        </w:rPr>
+        <w:t>round</w:t>
+      </w:r>
+      <w:proofErr w:type="gramEnd"/>
+      <w:r>
+        <w:rPr>
+          <w:lang w:val="pt-BR"/>
+        </w:rPr>
+        <w:t>. Na reversão, o PSNR-</w:t>
+      </w:r>
+      <w:proofErr w:type="spellStart"/>
+      <w:r>
+        <w:rPr>
+          <w:lang w:val="pt-BR"/>
+        </w:rPr>
+        <w:t>Red</w:t>
+      </w:r>
+      <w:proofErr w:type="spellEnd"/>
+      <w:r>
+        <w:rPr>
+          <w:lang w:val="pt-BR"/>
+        </w:rPr>
+        <w:t xml:space="preserve"> (hei02.bmp) obtido foi de 33,6456</w:t>
+      </w:r>
+      <w:proofErr w:type="gramStart"/>
+      <w:r>
+        <w:rPr>
+          <w:lang w:val="pt-BR"/>
+        </w:rPr>
+        <w:t>Db</w:t>
+      </w:r>
+      <w:proofErr w:type="gramEnd"/>
+      <w:r>
+        <w:rPr>
+          <w:lang w:val="pt-BR"/>
+        </w:rPr>
+        <w:t xml:space="preserve">, 4dB melhor. O Arquivo final (sem a compressão </w:t>
+      </w:r>
+      <w:proofErr w:type="spellStart"/>
+      <w:r>
+        <w:rPr>
+          <w:lang w:val="pt-BR"/>
+        </w:rPr>
+        <w:t>lossless</w:t>
+      </w:r>
+      <w:proofErr w:type="spellEnd"/>
+      <w:r>
+        <w:rPr>
+          <w:lang w:val="pt-BR"/>
+        </w:rPr>
+        <w:t xml:space="preserve">) foi de 5,93MB contra 1,48MB quando armazenado com </w:t>
+      </w:r>
+      <w:proofErr w:type="spellStart"/>
+      <w:r>
+        <w:rPr>
+          <w:lang w:val="pt-BR"/>
+        </w:rPr>
+        <w:t>uchar</w:t>
+      </w:r>
+      <w:proofErr w:type="spellEnd"/>
+      <w:r>
+        <w:rPr>
+          <w:lang w:val="pt-BR"/>
+        </w:rPr>
+        <w:t xml:space="preserve"> e </w:t>
+      </w:r>
+      <w:proofErr w:type="gramStart"/>
+      <w:r>
+        <w:rPr>
+          <w:lang w:val="pt-BR"/>
+        </w:rPr>
+        <w:t>round</w:t>
+      </w:r>
+      <w:proofErr w:type="gramEnd"/>
+      <w:r>
+        <w:rPr>
+          <w:lang w:val="pt-BR"/>
+        </w:rPr>
+        <w:t xml:space="preserve"> (PSNR 33,6017Db). </w:t>
+      </w:r>
+      <w:proofErr w:type="gramStart"/>
+      <w:r>
+        <w:rPr>
+          <w:lang w:val="pt-BR"/>
+        </w:rPr>
+        <w:t>Anexo:</w:t>
+      </w:r>
+      <w:proofErr w:type="gramEnd"/>
+      <w:r>
+        <w:rPr>
+          <w:lang w:val="pt-BR"/>
+        </w:rPr>
+        <w:t>codigo03.cpp</w:t>
       </w:r>
     </w:p>
     <w:p>
@@ -608,20 +1359,75 @@
         <w:rPr>
           <w:lang w:val="pt-BR"/>
         </w:rPr>
-        <w:t>Conversando com o professor, excluímos esse round em I. Nossa preocupação agora ficou em relação ao PSNR, deixando a compressão de lado, por enquanto</w:t>
+        <w:t xml:space="preserve">Conversando com o professor, excluímos esse </w:t>
+      </w:r>
+      <w:proofErr w:type="gramStart"/>
+      <w:r>
+        <w:rPr>
+          <w:lang w:val="pt-BR"/>
+        </w:rPr>
+        <w:t>round</w:t>
+      </w:r>
+      <w:proofErr w:type="gramEnd"/>
+      <w:r>
+        <w:rPr>
+          <w:lang w:val="pt-BR"/>
+        </w:rPr>
+        <w:t xml:space="preserve"> em I. Nossa preocupação agora ficou em relação ao PSNR, deixando a compressão de lado, por enquanto</w:t>
       </w:r>
       <w:r>
         <w:rPr>
           <w:b/>
           <w:lang w:val="pt-BR"/>
         </w:rPr>
-        <w:t>. A nova abordagem então é fazer todo o processo, armazenando em float o arquivo intermediário, lendo dele e então fazer o round para armazenar em um arquivo bmp</w:t>
-      </w:r>
+        <w:t xml:space="preserve">. A nova abordagem então é fazer todo o processo, armazenando em </w:t>
+      </w:r>
+      <w:proofErr w:type="spellStart"/>
       <w:r>
         <w:rPr>
           <w:b/>
           <w:lang w:val="pt-BR"/>
         </w:rPr>
+        <w:t>float</w:t>
+      </w:r>
+      <w:proofErr w:type="spellEnd"/>
+      <w:r>
+        <w:rPr>
+          <w:b/>
+          <w:lang w:val="pt-BR"/>
+        </w:rPr>
+        <w:t xml:space="preserve"> o arquivo intermediário, lendo dele e então fazer o </w:t>
+      </w:r>
+      <w:proofErr w:type="gramStart"/>
+      <w:r>
+        <w:rPr>
+          <w:b/>
+          <w:lang w:val="pt-BR"/>
+        </w:rPr>
+        <w:t>round</w:t>
+      </w:r>
+      <w:proofErr w:type="gramEnd"/>
+      <w:r>
+        <w:rPr>
+          <w:b/>
+          <w:lang w:val="pt-BR"/>
+        </w:rPr>
+        <w:t xml:space="preserve"> para armazenar em um arquivo </w:t>
+      </w:r>
+      <w:proofErr w:type="spellStart"/>
+      <w:r>
+        <w:rPr>
+          <w:b/>
+          <w:lang w:val="pt-BR"/>
+        </w:rPr>
+        <w:t>bmp</w:t>
+      </w:r>
+      <w:proofErr w:type="spellEnd"/>
+      <w:r>
+        <w:rPr>
+          <w:b/>
+          <w:lang w:val="pt-BR"/>
+        </w:rPr>
         <w:t>, como já feito em 1</w:t>
       </w:r>
       <w:r>
@@ -636,14 +1442,48 @@
           <w:b/>
           <w:lang w:val="pt-BR"/>
         </w:rPr>
-        <w:t xml:space="preserve"> Fazer então a subamostragem 4:4:0 para verificar o quanto o PSNR cai. Com isso, vamos saber se é a subamostragem</w:t>
-      </w:r>
+        <w:t xml:space="preserve"> Fazer então a subamostragem </w:t>
+      </w:r>
+      <w:proofErr w:type="gramStart"/>
       <w:r>
         <w:rPr>
           <w:b/>
           <w:lang w:val="pt-BR"/>
         </w:rPr>
-        <w:t xml:space="preserve"> ou o OpenCV que está prejudicando nossos cálculos.</w:t>
+        <w:t>4:4:</w:t>
+      </w:r>
+      <w:proofErr w:type="gramEnd"/>
+      <w:r>
+        <w:rPr>
+          <w:b/>
+          <w:lang w:val="pt-BR"/>
+        </w:rPr>
+        <w:t>0 para verificar o quanto o PSNR cai. Com isso, vamos saber se é a subamostragem</w:t>
+      </w:r>
+      <w:r>
+        <w:rPr>
+          <w:b/>
+          <w:lang w:val="pt-BR"/>
+        </w:rPr>
+        <w:t xml:space="preserve"> ou o </w:t>
+      </w:r>
+      <w:proofErr w:type="spellStart"/>
+      <w:proofErr w:type="gramStart"/>
+      <w:r>
+        <w:rPr>
+          <w:b/>
+          <w:lang w:val="pt-BR"/>
+        </w:rPr>
+        <w:t>OpenCV</w:t>
+      </w:r>
+      <w:proofErr w:type="spellEnd"/>
+      <w:proofErr w:type="gramEnd"/>
+      <w:r>
+        <w:rPr>
+          <w:b/>
+          <w:lang w:val="pt-BR"/>
+        </w:rPr>
+        <w:t xml:space="preserve"> que está prejudicando nossos cálculos.</w:t>
       </w:r>
     </w:p>
     <w:p>
@@ -656,7 +1496,21 @@
         <w:rPr>
           <w:lang w:val="pt-BR"/>
         </w:rPr>
-        <w:t>Imagem testada: 4.bmp</w:t>
+        <w:t xml:space="preserve">Imagem testada: </w:t>
+      </w:r>
+      <w:proofErr w:type="gramStart"/>
+      <w:r>
+        <w:rPr>
+          <w:lang w:val="pt-BR"/>
+        </w:rPr>
+        <w:t>4</w:t>
+      </w:r>
+      <w:proofErr w:type="gramEnd"/>
+      <w:r>
+        <w:rPr>
+          <w:lang w:val="pt-BR"/>
+        </w:rPr>
+        <w:t>.bmp</w:t>
       </w:r>
     </w:p>
     <w:p>
@@ -721,8 +1575,16 @@
               <w:rPr>
                 <w:lang w:val="pt-BR"/>
               </w:rPr>
-              <w:t>53,7873 dB</w:t>
-            </w:r>
+              <w:t xml:space="preserve">53,7873 </w:t>
+            </w:r>
+            <w:proofErr w:type="gramStart"/>
+            <w:r>
+              <w:rPr>
+                <w:lang w:val="pt-BR"/>
+              </w:rPr>
+              <w:t>dB</w:t>
+            </w:r>
+            <w:proofErr w:type="gramEnd"/>
           </w:p>
         </w:tc>
       </w:tr>
@@ -737,12 +1599,14 @@
                 <w:lang w:val="pt-BR"/>
               </w:rPr>
             </w:pPr>
+            <w:proofErr w:type="spellStart"/>
             <w:r>
               <w:rPr>
                 <w:lang w:val="pt-BR"/>
               </w:rPr>
               <w:t>Cb</w:t>
             </w:r>
+            <w:proofErr w:type="spellEnd"/>
           </w:p>
         </w:tc>
         <w:tc>
@@ -759,8 +1623,16 @@
               <w:rPr>
                 <w:lang w:val="pt-BR"/>
               </w:rPr>
-              <w:t>47,3075 dB</w:t>
-            </w:r>
+              <w:t xml:space="preserve">47,3075 </w:t>
+            </w:r>
+            <w:proofErr w:type="gramStart"/>
+            <w:r>
+              <w:rPr>
+                <w:lang w:val="pt-BR"/>
+              </w:rPr>
+              <w:t>dB</w:t>
+            </w:r>
+            <w:proofErr w:type="gramEnd"/>
           </w:p>
         </w:tc>
       </w:tr>
@@ -797,8 +1669,16 @@
               <w:rPr>
                 <w:lang w:val="pt-BR"/>
               </w:rPr>
-              <w:t>49,7291 dB</w:t>
-            </w:r>
+              <w:t xml:space="preserve">49,7291 </w:t>
+            </w:r>
+            <w:proofErr w:type="gramStart"/>
+            <w:r>
+              <w:rPr>
+                <w:lang w:val="pt-BR"/>
+              </w:rPr>
+              <w:t>dB</w:t>
+            </w:r>
+            <w:proofErr w:type="gramEnd"/>
           </w:p>
         </w:tc>
       </w:tr>
@@ -848,8 +1728,18 @@
                 <w:color w:val="FF0000"/>
                 <w:lang w:val="pt-BR"/>
               </w:rPr>
-              <w:t>50,2746 dB</w:t>
-            </w:r>
+              <w:t xml:space="preserve">50,2746 </w:t>
+            </w:r>
+            <w:proofErr w:type="gramStart"/>
+            <w:r>
+              <w:rPr>
+                <w:b/>
+                <w:color w:val="FF0000"/>
+                <w:lang w:val="pt-BR"/>
+              </w:rPr>
+              <w:t>dB</w:t>
+            </w:r>
+            <w:proofErr w:type="gramEnd"/>
           </w:p>
         </w:tc>
       </w:tr>
@@ -886,8 +1776,16 @@
               <w:rPr>
                 <w:lang w:val="pt-BR"/>
               </w:rPr>
-              <w:t>42,9696 dB</w:t>
-            </w:r>
+              <w:t xml:space="preserve">42,9696 </w:t>
+            </w:r>
+            <w:proofErr w:type="gramStart"/>
+            <w:r>
+              <w:rPr>
+                <w:lang w:val="pt-BR"/>
+              </w:rPr>
+              <w:t>dB</w:t>
+            </w:r>
+            <w:proofErr w:type="gramEnd"/>
           </w:p>
         </w:tc>
       </w:tr>
@@ -924,8 +1822,16 @@
               <w:rPr>
                 <w:lang w:val="pt-BR"/>
               </w:rPr>
-              <w:t>50,3826 dB</w:t>
-            </w:r>
+              <w:t xml:space="preserve">50,3826 </w:t>
+            </w:r>
+            <w:proofErr w:type="gramStart"/>
+            <w:r>
+              <w:rPr>
+                <w:lang w:val="pt-BR"/>
+              </w:rPr>
+              <w:t>dB</w:t>
+            </w:r>
+            <w:proofErr w:type="gramEnd"/>
           </w:p>
         </w:tc>
       </w:tr>
@@ -962,8 +1868,16 @@
               <w:rPr>
                 <w:lang w:val="pt-BR"/>
               </w:rPr>
-              <w:t>43,3991 dB</w:t>
-            </w:r>
+              <w:t xml:space="preserve">43,3991 </w:t>
+            </w:r>
+            <w:proofErr w:type="gramStart"/>
+            <w:r>
+              <w:rPr>
+                <w:lang w:val="pt-BR"/>
+              </w:rPr>
+              <w:t>dB</w:t>
+            </w:r>
+            <w:proofErr w:type="gramEnd"/>
           </w:p>
         </w:tc>
       </w:tr>
@@ -1014,8 +1928,18 @@
                 <w:color w:val="FF0000"/>
                 <w:lang w:val="pt-BR"/>
               </w:rPr>
-              <w:t>45,5838 dB</w:t>
-            </w:r>
+              <w:t xml:space="preserve">45,5838 </w:t>
+            </w:r>
+            <w:proofErr w:type="gramStart"/>
+            <w:r>
+              <w:rPr>
+                <w:b/>
+                <w:color w:val="FF0000"/>
+                <w:lang w:val="pt-BR"/>
+              </w:rPr>
+              <w:t>dB</w:t>
+            </w:r>
+            <w:proofErr w:type="gramEnd"/>
           </w:p>
         </w:tc>
       </w:tr>
@@ -1030,7 +1954,35 @@
         <w:rPr>
           <w:lang w:val="pt-BR"/>
         </w:rPr>
-        <w:t xml:space="preserve">Ou seja, em média, o PSNR cai para 50 dB com a subamostragem. Armazenando valores em float. O arquivo intermediário (data.dat) ficou com </w:t>
+        <w:t xml:space="preserve">Ou seja, em média, o PSNR cai para 50 </w:t>
+      </w:r>
+      <w:proofErr w:type="gramStart"/>
+      <w:r>
+        <w:rPr>
+          <w:lang w:val="pt-BR"/>
+        </w:rPr>
+        <w:t>dB</w:t>
+      </w:r>
+      <w:proofErr w:type="gramEnd"/>
+      <w:r>
+        <w:rPr>
+          <w:lang w:val="pt-BR"/>
+        </w:rPr>
+        <w:t xml:space="preserve"> com a subamostragem. Armazenando valores em </w:t>
+      </w:r>
+      <w:proofErr w:type="spellStart"/>
+      <w:r>
+        <w:rPr>
+          <w:lang w:val="pt-BR"/>
+        </w:rPr>
+        <w:t>float</w:t>
+      </w:r>
+      <w:proofErr w:type="spellEnd"/>
+      <w:r>
+        <w:rPr>
+          <w:lang w:val="pt-BR"/>
+        </w:rPr>
+        <w:t xml:space="preserve">. O arquivo intermediário (data.dat) ficou com </w:t>
       </w:r>
       <w:r>
         <w:rPr>
@@ -1119,8 +2071,16 @@
               <w:rPr>
                 <w:lang w:val="pt-BR"/>
               </w:rPr>
-              <w:t xml:space="preserve"> dB</w:t>
-            </w:r>
+              <w:t xml:space="preserve"> </w:t>
+            </w:r>
+            <w:proofErr w:type="gramStart"/>
+            <w:r>
+              <w:rPr>
+                <w:lang w:val="pt-BR"/>
+              </w:rPr>
+              <w:t>dB</w:t>
+            </w:r>
+            <w:proofErr w:type="gramEnd"/>
           </w:p>
         </w:tc>
       </w:tr>
@@ -1135,12 +2095,14 @@
                 <w:lang w:val="pt-BR"/>
               </w:rPr>
             </w:pPr>
+            <w:proofErr w:type="spellStart"/>
             <w:r>
               <w:rPr>
                 <w:lang w:val="pt-BR"/>
               </w:rPr>
               <w:t>Cb</w:t>
             </w:r>
+            <w:proofErr w:type="spellEnd"/>
           </w:p>
         </w:tc>
         <w:tc>
@@ -1163,8 +2125,16 @@
               <w:rPr>
                 <w:lang w:val="pt-BR"/>
               </w:rPr>
-              <w:t xml:space="preserve"> dB</w:t>
-            </w:r>
+              <w:t xml:space="preserve"> </w:t>
+            </w:r>
+            <w:proofErr w:type="gramStart"/>
+            <w:r>
+              <w:rPr>
+                <w:lang w:val="pt-BR"/>
+              </w:rPr>
+              <w:t>dB</w:t>
+            </w:r>
+            <w:proofErr w:type="gramEnd"/>
           </w:p>
         </w:tc>
       </w:tr>
@@ -1203,12 +2173,14 @@
               </w:rPr>
               <w:t xml:space="preserve">50,6890 </w:t>
             </w:r>
+            <w:proofErr w:type="gramStart"/>
             <w:r>
               <w:rPr>
                 <w:lang w:val="pt-BR"/>
               </w:rPr>
               <w:t>dB</w:t>
             </w:r>
+            <w:proofErr w:type="gramEnd"/>
           </w:p>
         </w:tc>
       </w:tr>
@@ -1266,8 +2238,18 @@
                 <w:color w:val="FF0000"/>
                 <w:lang w:val="pt-BR"/>
               </w:rPr>
-              <w:t xml:space="preserve"> dB</w:t>
-            </w:r>
+              <w:t xml:space="preserve"> </w:t>
+            </w:r>
+            <w:proofErr w:type="gramStart"/>
+            <w:r>
+              <w:rPr>
+                <w:b/>
+                <w:color w:val="FF0000"/>
+                <w:lang w:val="pt-BR"/>
+              </w:rPr>
+              <w:t>dB</w:t>
+            </w:r>
+            <w:proofErr w:type="gramEnd"/>
           </w:p>
         </w:tc>
       </w:tr>
@@ -1310,8 +2292,16 @@
               <w:rPr>
                 <w:lang w:val="pt-BR"/>
               </w:rPr>
-              <w:t xml:space="preserve"> dB</w:t>
-            </w:r>
+              <w:t xml:space="preserve"> </w:t>
+            </w:r>
+            <w:proofErr w:type="gramStart"/>
+            <w:r>
+              <w:rPr>
+                <w:lang w:val="pt-BR"/>
+              </w:rPr>
+              <w:t>dB</w:t>
+            </w:r>
+            <w:proofErr w:type="gramEnd"/>
           </w:p>
         </w:tc>
       </w:tr>
@@ -1354,8 +2344,16 @@
               <w:rPr>
                 <w:lang w:val="pt-BR"/>
               </w:rPr>
-              <w:t xml:space="preserve"> dB</w:t>
-            </w:r>
+              <w:t xml:space="preserve"> </w:t>
+            </w:r>
+            <w:proofErr w:type="gramStart"/>
+            <w:r>
+              <w:rPr>
+                <w:lang w:val="pt-BR"/>
+              </w:rPr>
+              <w:t>dB</w:t>
+            </w:r>
+            <w:proofErr w:type="gramEnd"/>
           </w:p>
         </w:tc>
       </w:tr>
@@ -1398,8 +2396,16 @@
               <w:rPr>
                 <w:lang w:val="pt-BR"/>
               </w:rPr>
-              <w:t xml:space="preserve"> dB</w:t>
-            </w:r>
+              <w:t xml:space="preserve"> </w:t>
+            </w:r>
+            <w:proofErr w:type="gramStart"/>
+            <w:r>
+              <w:rPr>
+                <w:lang w:val="pt-BR"/>
+              </w:rPr>
+              <w:t>dB</w:t>
+            </w:r>
+            <w:proofErr w:type="gramEnd"/>
           </w:p>
         </w:tc>
       </w:tr>
@@ -1451,6 +2457,7 @@
               </w:rPr>
               <w:t xml:space="preserve">46,8146 </w:t>
             </w:r>
+            <w:proofErr w:type="gramStart"/>
             <w:r>
               <w:rPr>
                 <w:b/>
@@ -1459,6 +2466,7 @@
               </w:rPr>
               <w:t>dB</w:t>
             </w:r>
+            <w:proofErr w:type="gramEnd"/>
           </w:p>
         </w:tc>
       </w:tr>
@@ -1480,19 +2488,61 @@
         <w:rPr>
           <w:lang w:val="pt-BR"/>
         </w:rPr>
-        <w:t xml:space="preserve">Para tentar a chegar em PSNR parecido, comecei a verificar a solução de arredondamento que ele usa. O PSNR no meu código abaixou, então descartei. </w:t>
-      </w:r>
-      <w:r>
-        <w:rPr>
-          <w:lang w:val="pt-BR"/>
-        </w:rPr>
-        <w:t xml:space="preserve"> O Léo mandou uma outra solução trocando o round pela função de arredondamento dele. O PSNR foi similar</w:t>
-      </w:r>
-      <w:r>
-        <w:rPr>
-          <w:lang w:val="pt-BR"/>
-        </w:rPr>
-        <w:t xml:space="preserve"> (codigo5.cpp)</w:t>
+        <w:t xml:space="preserve">Para tentar a chegar </w:t>
+      </w:r>
+      <w:proofErr w:type="gramStart"/>
+      <w:r>
+        <w:rPr>
+          <w:lang w:val="pt-BR"/>
+        </w:rPr>
+        <w:t>em</w:t>
+      </w:r>
+      <w:proofErr w:type="gramEnd"/>
+      <w:r>
+        <w:rPr>
+          <w:lang w:val="pt-BR"/>
+        </w:rPr>
+        <w:t xml:space="preserve"> PSNR parecido, comecei a verificar a solução de arredondamento que ele usa. O PSNR no meu código abaixou, então descartei. </w:t>
+      </w:r>
+      <w:r>
+        <w:rPr>
+          <w:lang w:val="pt-BR"/>
+        </w:rPr>
+        <w:t xml:space="preserve"> O Léo mandou </w:t>
+      </w:r>
+      <w:proofErr w:type="gramStart"/>
+      <w:r>
+        <w:rPr>
+          <w:lang w:val="pt-BR"/>
+        </w:rPr>
+        <w:t>uma outra</w:t>
+      </w:r>
+      <w:proofErr w:type="gramEnd"/>
+      <w:r>
+        <w:rPr>
+          <w:lang w:val="pt-BR"/>
+        </w:rPr>
+        <w:t xml:space="preserve"> solução trocando o round pela função de arredondamento dele. O PSNR foi similar</w:t>
+      </w:r>
+      <w:r>
+        <w:rPr>
+          <w:lang w:val="pt-BR"/>
+        </w:rPr>
+        <w:t xml:space="preserve"> (</w:t>
+      </w:r>
+      <w:proofErr w:type="gramStart"/>
+      <w:r>
+        <w:rPr>
+          <w:lang w:val="pt-BR"/>
+        </w:rPr>
+        <w:t>codigo5.</w:t>
+      </w:r>
+      <w:proofErr w:type="gramEnd"/>
+      <w:r>
+        <w:rPr>
+          <w:lang w:val="pt-BR"/>
+        </w:rPr>
+        <w:t>cpp)</w:t>
       </w:r>
       <w:r>
         <w:rPr>
@@ -1523,7 +2573,21 @@
         <w:rPr>
           <w:lang w:val="pt-BR"/>
         </w:rPr>
-        <w:t xml:space="preserve"> Primeiro, imprimi os valores de RGB e YCbCr antes e depois da subamostragem, tanto no codigo4</w:t>
+        <w:t xml:space="preserve"> Primeiro, imprimi os valores de RGB e </w:t>
+      </w:r>
+      <w:proofErr w:type="gramStart"/>
+      <w:r>
+        <w:rPr>
+          <w:lang w:val="pt-BR"/>
+        </w:rPr>
+        <w:t>YCbCr</w:t>
+      </w:r>
+      <w:proofErr w:type="gramEnd"/>
+      <w:r>
+        <w:rPr>
+          <w:lang w:val="pt-BR"/>
+        </w:rPr>
+        <w:t xml:space="preserve"> antes e depois da subamostragem, tanto no codigo4</w:t>
       </w:r>
       <w:r>
         <w:rPr>
@@ -1541,8 +2605,16 @@
         <w:rPr>
           <w:lang w:val="pt-BR"/>
         </w:rPr>
-        <w:t xml:space="preserve"> Descobri que estou fazendo a leitura dos dados RGB errado, pois devo ler na sequência BGR!!</w:t>
-      </w:r>
+        <w:t xml:space="preserve"> Descobri que estou fazendo a leitura dos dados RGB errado, pois devo ler na sequência BGR</w:t>
+      </w:r>
+      <w:proofErr w:type="gramStart"/>
+      <w:r>
+        <w:rPr>
+          <w:lang w:val="pt-BR"/>
+        </w:rPr>
+        <w:t>!!</w:t>
+      </w:r>
+      <w:proofErr w:type="gramEnd"/>
     </w:p>
     <w:p>
       <w:pPr>
@@ -1600,8 +2672,16 @@
               <w:rPr>
                 <w:lang w:val="pt-BR"/>
               </w:rPr>
-              <w:t>63,0551 dB</w:t>
-            </w:r>
+              <w:t xml:space="preserve">63,0551 </w:t>
+            </w:r>
+            <w:proofErr w:type="gramStart"/>
+            <w:r>
+              <w:rPr>
+                <w:lang w:val="pt-BR"/>
+              </w:rPr>
+              <w:t>dB</w:t>
+            </w:r>
+            <w:proofErr w:type="gramEnd"/>
           </w:p>
         </w:tc>
       </w:tr>
@@ -1616,12 +2696,14 @@
                 <w:lang w:val="pt-BR"/>
               </w:rPr>
             </w:pPr>
+            <w:proofErr w:type="spellStart"/>
             <w:r>
               <w:rPr>
                 <w:lang w:val="pt-BR"/>
               </w:rPr>
               <w:t>Cb</w:t>
             </w:r>
+            <w:proofErr w:type="spellEnd"/>
           </w:p>
         </w:tc>
         <w:tc>
@@ -1638,8 +2720,16 @@
               <w:rPr>
                 <w:lang w:val="pt-BR"/>
               </w:rPr>
-              <w:t>47,3199 dB</w:t>
-            </w:r>
+              <w:t xml:space="preserve">47,3199 </w:t>
+            </w:r>
+            <w:proofErr w:type="gramStart"/>
+            <w:r>
+              <w:rPr>
+                <w:lang w:val="pt-BR"/>
+              </w:rPr>
+              <w:t>dB</w:t>
+            </w:r>
+            <w:proofErr w:type="gramEnd"/>
           </w:p>
         </w:tc>
       </w:tr>
@@ -1676,8 +2766,16 @@
               <w:rPr>
                 <w:lang w:val="pt-BR"/>
               </w:rPr>
-              <w:t>49,661dB</w:t>
-            </w:r>
+              <w:t>49,661</w:t>
+            </w:r>
+            <w:proofErr w:type="gramStart"/>
+            <w:r>
+              <w:rPr>
+                <w:lang w:val="pt-BR"/>
+              </w:rPr>
+              <w:t>dB</w:t>
+            </w:r>
+            <w:proofErr w:type="gramEnd"/>
           </w:p>
         </w:tc>
       </w:tr>
@@ -1735,8 +2833,18 @@
                 <w:color w:val="FF0000"/>
                 <w:lang w:val="pt-BR"/>
               </w:rPr>
-              <w:t xml:space="preserve"> dB</w:t>
-            </w:r>
+              <w:t xml:space="preserve"> </w:t>
+            </w:r>
+            <w:proofErr w:type="gramStart"/>
+            <w:r>
+              <w:rPr>
+                <w:b/>
+                <w:color w:val="FF0000"/>
+                <w:lang w:val="pt-BR"/>
+              </w:rPr>
+              <w:t>dB</w:t>
+            </w:r>
+            <w:proofErr w:type="gramEnd"/>
           </w:p>
         </w:tc>
       </w:tr>
@@ -1773,8 +2881,16 @@
               <w:rPr>
                 <w:lang w:val="pt-BR"/>
               </w:rPr>
-              <w:t>45,5082 dB</w:t>
-            </w:r>
+              <w:t xml:space="preserve">45,5082 </w:t>
+            </w:r>
+            <w:proofErr w:type="gramStart"/>
+            <w:r>
+              <w:rPr>
+                <w:lang w:val="pt-BR"/>
+              </w:rPr>
+              <w:t>dB</w:t>
+            </w:r>
+            <w:proofErr w:type="gramEnd"/>
           </w:p>
         </w:tc>
       </w:tr>
@@ -1811,8 +2927,16 @@
               <w:rPr>
                 <w:lang w:val="pt-BR"/>
               </w:rPr>
-              <w:t>52,0349 dB</w:t>
-            </w:r>
+              <w:t xml:space="preserve">52,0349 </w:t>
+            </w:r>
+            <w:proofErr w:type="gramStart"/>
+            <w:r>
+              <w:rPr>
+                <w:lang w:val="pt-BR"/>
+              </w:rPr>
+              <w:t>dB</w:t>
+            </w:r>
+            <w:proofErr w:type="gramEnd"/>
           </w:p>
         </w:tc>
       </w:tr>
@@ -1849,8 +2973,16 @@
               <w:rPr>
                 <w:lang w:val="pt-BR"/>
               </w:rPr>
-              <w:t>41,1804 dB</w:t>
-            </w:r>
+              <w:t xml:space="preserve">41,1804 </w:t>
+            </w:r>
+            <w:proofErr w:type="gramStart"/>
+            <w:r>
+              <w:rPr>
+                <w:lang w:val="pt-BR"/>
+              </w:rPr>
+              <w:t>dB</w:t>
+            </w:r>
+            <w:proofErr w:type="gramEnd"/>
           </w:p>
         </w:tc>
       </w:tr>
@@ -1900,8 +3032,18 @@
                 <w:color w:val="FF0000"/>
                 <w:lang w:val="pt-BR"/>
               </w:rPr>
-              <w:t>46,2412 dB</w:t>
-            </w:r>
+              <w:t xml:space="preserve">46,2412 </w:t>
+            </w:r>
+            <w:proofErr w:type="gramStart"/>
+            <w:r>
+              <w:rPr>
+                <w:b/>
+                <w:color w:val="FF0000"/>
+                <w:lang w:val="pt-BR"/>
+              </w:rPr>
+              <w:t>dB</w:t>
+            </w:r>
+            <w:proofErr w:type="gramEnd"/>
           </w:p>
         </w:tc>
       </w:tr>
@@ -1963,7 +3105,21 @@
         <w:rPr>
           <w:lang w:val="pt-BR"/>
         </w:rPr>
-        <w:t>Agora irei testar o armazenamento dos valores de YCbCr em estruturas char</w:t>
+        <w:t xml:space="preserve">Agora irei testar o armazenamento dos valores de </w:t>
+      </w:r>
+      <w:proofErr w:type="gramStart"/>
+      <w:r>
+        <w:rPr>
+          <w:lang w:val="pt-BR"/>
+        </w:rPr>
+        <w:t>YCbCr</w:t>
+      </w:r>
+      <w:proofErr w:type="gramEnd"/>
+      <w:r>
+        <w:rPr>
+          <w:lang w:val="pt-BR"/>
+        </w:rPr>
+        <w:t xml:space="preserve"> em estruturas char</w:t>
       </w:r>
       <w:r>
         <w:rPr>
@@ -2034,8 +3190,16 @@
               <w:rPr>
                 <w:lang w:val="pt-BR"/>
               </w:rPr>
-              <w:t>58,7946 dB</w:t>
-            </w:r>
+              <w:t xml:space="preserve">58,7946 </w:t>
+            </w:r>
+            <w:proofErr w:type="gramStart"/>
+            <w:r>
+              <w:rPr>
+                <w:lang w:val="pt-BR"/>
+              </w:rPr>
+              <w:t>dB</w:t>
+            </w:r>
+            <w:proofErr w:type="gramEnd"/>
           </w:p>
         </w:tc>
       </w:tr>
@@ -2050,12 +3214,14 @@
                 <w:lang w:val="pt-BR"/>
               </w:rPr>
             </w:pPr>
+            <w:proofErr w:type="spellStart"/>
             <w:r>
               <w:rPr>
                 <w:lang w:val="pt-BR"/>
               </w:rPr>
               <w:t>Cb</w:t>
             </w:r>
+            <w:proofErr w:type="spellEnd"/>
           </w:p>
         </w:tc>
         <w:tc>
@@ -2072,8 +3238,16 @@
               <w:rPr>
                 <w:lang w:val="pt-BR"/>
               </w:rPr>
-              <w:t>46,9720 dB</w:t>
-            </w:r>
+              <w:t xml:space="preserve">46,9720 </w:t>
+            </w:r>
+            <w:proofErr w:type="gramStart"/>
+            <w:r>
+              <w:rPr>
+                <w:lang w:val="pt-BR"/>
+              </w:rPr>
+              <w:t>dB</w:t>
+            </w:r>
+            <w:proofErr w:type="gramEnd"/>
           </w:p>
         </w:tc>
       </w:tr>
@@ -2110,8 +3284,16 @@
               <w:rPr>
                 <w:lang w:val="pt-BR"/>
               </w:rPr>
-              <w:t>49,1948 dB</w:t>
-            </w:r>
+              <w:t xml:space="preserve">49,1948 </w:t>
+            </w:r>
+            <w:proofErr w:type="gramStart"/>
+            <w:r>
+              <w:rPr>
+                <w:lang w:val="pt-BR"/>
+              </w:rPr>
+              <w:t>dB</w:t>
+            </w:r>
+            <w:proofErr w:type="gramEnd"/>
           </w:p>
         </w:tc>
       </w:tr>
@@ -2169,8 +3351,18 @@
                 <w:color w:val="FF0000"/>
                 <w:lang w:val="pt-BR"/>
               </w:rPr>
-              <w:t xml:space="preserve"> dB</w:t>
-            </w:r>
+              <w:t xml:space="preserve"> </w:t>
+            </w:r>
+            <w:proofErr w:type="gramStart"/>
+            <w:r>
+              <w:rPr>
+                <w:b/>
+                <w:color w:val="FF0000"/>
+                <w:lang w:val="pt-BR"/>
+              </w:rPr>
+              <w:t>dB</w:t>
+            </w:r>
+            <w:proofErr w:type="gramEnd"/>
           </w:p>
         </w:tc>
       </w:tr>
@@ -2207,8 +3399,16 @@
               <w:rPr>
                 <w:lang w:val="pt-BR"/>
               </w:rPr>
-              <w:t>44,9539 dB</w:t>
-            </w:r>
+              <w:t xml:space="preserve">44,9539 </w:t>
+            </w:r>
+            <w:proofErr w:type="gramStart"/>
+            <w:r>
+              <w:rPr>
+                <w:lang w:val="pt-BR"/>
+              </w:rPr>
+              <w:t>dB</w:t>
+            </w:r>
+            <w:proofErr w:type="gramEnd"/>
           </w:p>
         </w:tc>
       </w:tr>
@@ -2245,8 +3445,16 @@
               <w:rPr>
                 <w:lang w:val="pt-BR"/>
               </w:rPr>
-              <w:t>50,5486 dB</w:t>
-            </w:r>
+              <w:t xml:space="preserve">50,5486 </w:t>
+            </w:r>
+            <w:proofErr w:type="gramStart"/>
+            <w:r>
+              <w:rPr>
+                <w:lang w:val="pt-BR"/>
+              </w:rPr>
+              <w:t>dB</w:t>
+            </w:r>
+            <w:proofErr w:type="gramEnd"/>
           </w:p>
         </w:tc>
       </w:tr>
@@ -2283,8 +3491,16 @@
               <w:rPr>
                 <w:lang w:val="pt-BR"/>
               </w:rPr>
-              <w:t>40,8107 dB</w:t>
-            </w:r>
+              <w:t xml:space="preserve">40,8107 </w:t>
+            </w:r>
+            <w:proofErr w:type="gramStart"/>
+            <w:r>
+              <w:rPr>
+                <w:lang w:val="pt-BR"/>
+              </w:rPr>
+              <w:t>dB</w:t>
+            </w:r>
+            <w:proofErr w:type="gramEnd"/>
           </w:p>
         </w:tc>
       </w:tr>
@@ -2334,8 +3550,18 @@
                 <w:color w:val="FF0000"/>
                 <w:lang w:val="pt-BR"/>
               </w:rPr>
-              <w:t>45,4377 dB</w:t>
-            </w:r>
+              <w:t xml:space="preserve">45,4377 </w:t>
+            </w:r>
+            <w:proofErr w:type="gramStart"/>
+            <w:r>
+              <w:rPr>
+                <w:b/>
+                <w:color w:val="FF0000"/>
+                <w:lang w:val="pt-BR"/>
+              </w:rPr>
+              <w:t>dB</w:t>
+            </w:r>
+            <w:proofErr w:type="gramEnd"/>
           </w:p>
         </w:tc>
       </w:tr>
@@ -2357,7 +3583,21 @@
         <w:rPr>
           <w:lang w:val="pt-BR"/>
         </w:rPr>
-        <w:t>Resultados aceitáveis. Agora meu arquivo possui 600KB (original: 900KB). O que é correto, já que eu reduzi 1/3 do arquivo com a remoção de metade dos dados de crominância.</w:t>
+        <w:t xml:space="preserve">Resultados aceitáveis. Agora meu arquivo possui 600KB (original: 900KB). O que é correto, já que eu reduzi 1/3 do arquivo com a remoção de metade dos dados de </w:t>
+      </w:r>
+      <w:proofErr w:type="spellStart"/>
+      <w:r>
+        <w:rPr>
+          <w:lang w:val="pt-BR"/>
+        </w:rPr>
+        <w:t>crominância</w:t>
+      </w:r>
+      <w:proofErr w:type="spellEnd"/>
+      <w:r>
+        <w:rPr>
+          <w:lang w:val="pt-BR"/>
+        </w:rPr>
+        <w:t>.</w:t>
       </w:r>
     </w:p>
     <w:p>
@@ -2398,7 +3638,63 @@
         <w:rPr>
           <w:lang w:val="pt-BR"/>
         </w:rPr>
-        <w:t xml:space="preserve">Conversão anaglífica, com o anáglifo verde-magenta sem ser subamostrado ou convertido para YCbCr + tabela de índice de cores formada pelo Cb e Cr subamostrado (4:4:0) do complementar. Dados armazenados em </w:t>
+        <w:t xml:space="preserve">Conversão anaglífica, com o anáglifo verde-magenta sem ser </w:t>
+      </w:r>
+      <w:proofErr w:type="spellStart"/>
+      <w:r>
+        <w:rPr>
+          <w:lang w:val="pt-BR"/>
+        </w:rPr>
+        <w:t>subamostrado</w:t>
+      </w:r>
+      <w:proofErr w:type="spellEnd"/>
+      <w:r>
+        <w:rPr>
+          <w:lang w:val="pt-BR"/>
+        </w:rPr>
+        <w:t xml:space="preserve"> ou convertido para </w:t>
+      </w:r>
+      <w:proofErr w:type="gramStart"/>
+      <w:r>
+        <w:rPr>
+          <w:lang w:val="pt-BR"/>
+        </w:rPr>
+        <w:t>YCbCr</w:t>
+      </w:r>
+      <w:proofErr w:type="gramEnd"/>
+      <w:r>
+        <w:rPr>
+          <w:lang w:val="pt-BR"/>
+        </w:rPr>
+        <w:t xml:space="preserve"> + tabela de índice de cores formada pelo </w:t>
+      </w:r>
+      <w:proofErr w:type="spellStart"/>
+      <w:r>
+        <w:rPr>
+          <w:lang w:val="pt-BR"/>
+        </w:rPr>
+        <w:t>Cb</w:t>
+      </w:r>
+      <w:proofErr w:type="spellEnd"/>
+      <w:r>
+        <w:rPr>
+          <w:lang w:val="pt-BR"/>
+        </w:rPr>
+        <w:t xml:space="preserve"> e Cr </w:t>
+      </w:r>
+      <w:proofErr w:type="spellStart"/>
+      <w:r>
+        <w:rPr>
+          <w:lang w:val="pt-BR"/>
+        </w:rPr>
+        <w:t>subamostrado</w:t>
+      </w:r>
+      <w:proofErr w:type="spellEnd"/>
+      <w:r>
+        <w:rPr>
+          <w:lang w:val="pt-BR"/>
+        </w:rPr>
+        <w:t xml:space="preserve"> (4:4:0) do complementar. Dados armazenados em </w:t>
       </w:r>
       <w:r>
         <w:rPr>
@@ -2430,7 +3726,14 @@
         <w:rPr>
           <w:lang w:val="pt-BR"/>
         </w:rPr>
-        <w:t>Código: codigo</w:t>
+        <w:t xml:space="preserve">Código: </w:t>
+      </w:r>
+      <w:proofErr w:type="gramStart"/>
+      <w:r>
+        <w:rPr>
+          <w:lang w:val="pt-BR"/>
+        </w:rPr>
+        <w:t>codigo</w:t>
       </w:r>
       <w:r>
         <w:rPr>
@@ -2442,7 +3745,14 @@
         <w:rPr>
           <w:lang w:val="pt-BR"/>
         </w:rPr>
-        <w:t>7.cpp</w:t>
+        <w:t>7.</w:t>
+      </w:r>
+      <w:proofErr w:type="gramEnd"/>
+      <w:r>
+        <w:rPr>
+          <w:lang w:val="pt-BR"/>
+        </w:rPr>
+        <w:t>cpp</w:t>
       </w:r>
     </w:p>
     <w:p>
@@ -2481,7 +3791,21 @@
         <w:rPr>
           <w:lang w:val="pt-BR"/>
         </w:rPr>
-        <w:t>Tamanho comprimido (sem compressão lossless): 1,97MB</w:t>
+        <w:t xml:space="preserve">Tamanho comprimido (sem compressão </w:t>
+      </w:r>
+      <w:proofErr w:type="spellStart"/>
+      <w:r>
+        <w:rPr>
+          <w:lang w:val="pt-BR"/>
+        </w:rPr>
+        <w:t>lossless</w:t>
+      </w:r>
+      <w:proofErr w:type="spellEnd"/>
+      <w:r>
+        <w:rPr>
+          <w:lang w:val="pt-BR"/>
+        </w:rPr>
+        <w:t>): 1,97MB</w:t>
       </w:r>
     </w:p>
     <w:tbl>
@@ -2597,8 +3921,16 @@
               <w:rPr>
                 <w:lang w:val="pt-BR"/>
               </w:rPr>
-              <w:t>34,3986 dB</w:t>
-            </w:r>
+              <w:t xml:space="preserve">34,3986 </w:t>
+            </w:r>
+            <w:proofErr w:type="gramStart"/>
+            <w:r>
+              <w:rPr>
+                <w:lang w:val="pt-BR"/>
+              </w:rPr>
+              <w:t>dB</w:t>
+            </w:r>
+            <w:proofErr w:type="gramEnd"/>
           </w:p>
         </w:tc>
         <w:tc>
@@ -2643,12 +3975,14 @@
                 <w:lang w:val="pt-BR"/>
               </w:rPr>
             </w:pPr>
+            <w:proofErr w:type="spellStart"/>
             <w:r>
               <w:rPr>
                 <w:lang w:val="pt-BR"/>
               </w:rPr>
               <w:t>Cb</w:t>
             </w:r>
+            <w:proofErr w:type="spellEnd"/>
           </w:p>
         </w:tc>
         <w:tc>
@@ -2665,8 +3999,16 @@
               <w:rPr>
                 <w:lang w:val="pt-BR"/>
               </w:rPr>
-              <w:t>39,1694 dB</w:t>
-            </w:r>
+              <w:t xml:space="preserve">39,1694 </w:t>
+            </w:r>
+            <w:proofErr w:type="gramStart"/>
+            <w:r>
+              <w:rPr>
+                <w:lang w:val="pt-BR"/>
+              </w:rPr>
+              <w:t>dB</w:t>
+            </w:r>
+            <w:proofErr w:type="gramEnd"/>
           </w:p>
         </w:tc>
         <w:tc>
@@ -2733,8 +4075,16 @@
               <w:rPr>
                 <w:lang w:val="pt-BR"/>
               </w:rPr>
-              <w:t>37,1303 dB</w:t>
-            </w:r>
+              <w:t xml:space="preserve">37,1303 </w:t>
+            </w:r>
+            <w:proofErr w:type="gramStart"/>
+            <w:r>
+              <w:rPr>
+                <w:lang w:val="pt-BR"/>
+              </w:rPr>
+              <w:t>dB</w:t>
+            </w:r>
+            <w:proofErr w:type="gramEnd"/>
           </w:p>
         </w:tc>
         <w:tc>
@@ -2822,8 +4172,18 @@
                 <w:color w:val="FF0000"/>
                 <w:lang w:val="pt-BR"/>
               </w:rPr>
-              <w:t xml:space="preserve"> dB</w:t>
-            </w:r>
+              <w:t xml:space="preserve"> </w:t>
+            </w:r>
+            <w:proofErr w:type="gramStart"/>
+            <w:r>
+              <w:rPr>
+                <w:b/>
+                <w:color w:val="FF0000"/>
+                <w:lang w:val="pt-BR"/>
+              </w:rPr>
+              <w:t>dB</w:t>
+            </w:r>
+            <w:proofErr w:type="gramEnd"/>
           </w:p>
         </w:tc>
         <w:tc>
@@ -2845,8 +4205,18 @@
                 <w:color w:val="FF0000"/>
                 <w:lang w:val="pt-BR"/>
               </w:rPr>
-              <w:t>39,1513 dB</w:t>
-            </w:r>
+              <w:t xml:space="preserve">39,1513 </w:t>
+            </w:r>
+            <w:proofErr w:type="gramStart"/>
+            <w:r>
+              <w:rPr>
+                <w:b/>
+                <w:color w:val="FF0000"/>
+                <w:lang w:val="pt-BR"/>
+              </w:rPr>
+              <w:t>dB</w:t>
+            </w:r>
+            <w:proofErr w:type="gramEnd"/>
           </w:p>
         </w:tc>
         <w:tc>
@@ -2868,8 +4238,18 @@
                 <w:color w:val="FF0000"/>
                 <w:lang w:val="pt-BR"/>
               </w:rPr>
-              <w:t>38,0254 dB</w:t>
-            </w:r>
+              <w:t xml:space="preserve">38,0254 </w:t>
+            </w:r>
+            <w:proofErr w:type="gramStart"/>
+            <w:r>
+              <w:rPr>
+                <w:b/>
+                <w:color w:val="FF0000"/>
+                <w:lang w:val="pt-BR"/>
+              </w:rPr>
+              <w:t>dB</w:t>
+            </w:r>
+            <w:proofErr w:type="gramEnd"/>
           </w:p>
         </w:tc>
       </w:tr>
@@ -2906,8 +4286,16 @@
               <w:rPr>
                 <w:lang w:val="pt-BR"/>
               </w:rPr>
-              <w:t>100 dB</w:t>
-            </w:r>
+              <w:t xml:space="preserve">100 </w:t>
+            </w:r>
+            <w:proofErr w:type="gramStart"/>
+            <w:r>
+              <w:rPr>
+                <w:lang w:val="pt-BR"/>
+              </w:rPr>
+              <w:t>dB</w:t>
+            </w:r>
+            <w:proofErr w:type="gramEnd"/>
           </w:p>
         </w:tc>
         <w:tc>
@@ -2974,8 +4362,16 @@
               <w:rPr>
                 <w:lang w:val="pt-BR"/>
               </w:rPr>
-              <w:t>28,4472 dB</w:t>
-            </w:r>
+              <w:t xml:space="preserve">28,4472 </w:t>
+            </w:r>
+            <w:proofErr w:type="gramStart"/>
+            <w:r>
+              <w:rPr>
+                <w:lang w:val="pt-BR"/>
+              </w:rPr>
+              <w:t>dB</w:t>
+            </w:r>
+            <w:proofErr w:type="gramEnd"/>
           </w:p>
         </w:tc>
         <w:tc>
@@ -3042,8 +4438,16 @@
               <w:rPr>
                 <w:lang w:val="pt-BR"/>
               </w:rPr>
-              <w:t>100 dB</w:t>
-            </w:r>
+              <w:t xml:space="preserve">100 </w:t>
+            </w:r>
+            <w:proofErr w:type="gramStart"/>
+            <w:r>
+              <w:rPr>
+                <w:lang w:val="pt-BR"/>
+              </w:rPr>
+              <w:t>dB</w:t>
+            </w:r>
+            <w:proofErr w:type="gramEnd"/>
           </w:p>
         </w:tc>
         <w:tc>
@@ -3124,8 +4528,18 @@
                 <w:color w:val="FF0000"/>
                 <w:lang w:val="pt-BR"/>
               </w:rPr>
-              <w:t>76,1491 dB</w:t>
-            </w:r>
+              <w:t xml:space="preserve">76,1491 </w:t>
+            </w:r>
+            <w:proofErr w:type="gramStart"/>
+            <w:r>
+              <w:rPr>
+                <w:b/>
+                <w:color w:val="FF0000"/>
+                <w:lang w:val="pt-BR"/>
+              </w:rPr>
+              <w:t>dB</w:t>
+            </w:r>
+            <w:proofErr w:type="gramEnd"/>
           </w:p>
         </w:tc>
         <w:tc>
@@ -3147,8 +4561,18 @@
                 <w:color w:val="FF0000"/>
                 <w:lang w:val="pt-BR"/>
               </w:rPr>
-              <w:t>53,2401 dB</w:t>
-            </w:r>
+              <w:t xml:space="preserve">53,2401 </w:t>
+            </w:r>
+            <w:proofErr w:type="gramStart"/>
+            <w:r>
+              <w:rPr>
+                <w:b/>
+                <w:color w:val="FF0000"/>
+                <w:lang w:val="pt-BR"/>
+              </w:rPr>
+              <w:t>dB</w:t>
+            </w:r>
+            <w:proofErr w:type="gramEnd"/>
           </w:p>
         </w:tc>
         <w:tc>
@@ -3170,8 +4594,18 @@
                 <w:color w:val="FF0000"/>
                 <w:lang w:val="pt-BR"/>
               </w:rPr>
-              <w:t>64,6946 dB</w:t>
-            </w:r>
+              <w:t xml:space="preserve">64,6946 </w:t>
+            </w:r>
+            <w:proofErr w:type="gramStart"/>
+            <w:r>
+              <w:rPr>
+                <w:b/>
+                <w:color w:val="FF0000"/>
+                <w:lang w:val="pt-BR"/>
+              </w:rPr>
+              <w:t>dB</w:t>
+            </w:r>
+            <w:proofErr w:type="gramEnd"/>
           </w:p>
         </w:tc>
       </w:tr>
@@ -3205,7 +4639,21 @@
         <w:rPr>
           <w:lang w:val="pt-BR"/>
         </w:rPr>
-        <w:t>, ele é bem menor (34,1317 + 32,5485 + 34,7060) /3= 34,7954 RGB e (37,2826+41,1358+38,8489)/3=  39,0891</w:t>
+        <w:t>, ele é bem menor (34,1317 + 32,5485 + 34,7060) /3= 34,7954 RGB e (37,2826+41,1358+38,8489</w:t>
+      </w:r>
+      <w:proofErr w:type="gramStart"/>
+      <w:r>
+        <w:rPr>
+          <w:lang w:val="pt-BR"/>
+        </w:rPr>
+        <w:t>)</w:t>
+      </w:r>
+      <w:proofErr w:type="gramEnd"/>
+      <w:r>
+        <w:rPr>
+          <w:lang w:val="pt-BR"/>
+        </w:rPr>
+        <w:t>/3=  39,0891</w:t>
       </w:r>
       <w:r>
         <w:rPr>
@@ -3231,8 +4679,65 @@
         <w:rPr>
           <w:lang w:val="pt-BR"/>
         </w:rPr>
-        <w:t xml:space="preserve">Conversão anaglífica, com o anáglifo verde-magenta sem ser subamostrado ou convertido para YCbCr + tabela de índice de cores formada pelo Cb e Cr subamostrado (4:4:0) do complementar. Dados armazenados em </w:t>
-      </w:r>
+        <w:t xml:space="preserve">Conversão anaglífica, com o anáglifo verde-magenta sem ser </w:t>
+      </w:r>
+      <w:proofErr w:type="spellStart"/>
+      <w:r>
+        <w:rPr>
+          <w:lang w:val="pt-BR"/>
+        </w:rPr>
+        <w:t>subamostrado</w:t>
+      </w:r>
+      <w:proofErr w:type="spellEnd"/>
+      <w:r>
+        <w:rPr>
+          <w:lang w:val="pt-BR"/>
+        </w:rPr>
+        <w:t xml:space="preserve"> ou convertido para </w:t>
+      </w:r>
+      <w:proofErr w:type="gramStart"/>
+      <w:r>
+        <w:rPr>
+          <w:lang w:val="pt-BR"/>
+        </w:rPr>
+        <w:t>YCbCr</w:t>
+      </w:r>
+      <w:proofErr w:type="gramEnd"/>
+      <w:r>
+        <w:rPr>
+          <w:lang w:val="pt-BR"/>
+        </w:rPr>
+        <w:t xml:space="preserve"> + tabela de índice de cores formada pelo </w:t>
+      </w:r>
+      <w:proofErr w:type="spellStart"/>
+      <w:r>
+        <w:rPr>
+          <w:lang w:val="pt-BR"/>
+        </w:rPr>
+        <w:t>Cb</w:t>
+      </w:r>
+      <w:proofErr w:type="spellEnd"/>
+      <w:r>
+        <w:rPr>
+          <w:lang w:val="pt-BR"/>
+        </w:rPr>
+        <w:t xml:space="preserve"> e Cr </w:t>
+      </w:r>
+      <w:proofErr w:type="spellStart"/>
+      <w:r>
+        <w:rPr>
+          <w:lang w:val="pt-BR"/>
+        </w:rPr>
+        <w:t>subamostrado</w:t>
+      </w:r>
+      <w:proofErr w:type="spellEnd"/>
+      <w:r>
+        <w:rPr>
+          <w:lang w:val="pt-BR"/>
+        </w:rPr>
+        <w:t xml:space="preserve"> (4:4:0) do complementar. Dados armazenados em </w:t>
+      </w:r>
+      <w:proofErr w:type="spellStart"/>
       <w:r>
         <w:rPr>
           <w:u w:val="single"/>
@@ -3240,6 +4745,7 @@
         </w:rPr>
         <w:t>float</w:t>
       </w:r>
+      <w:proofErr w:type="spellEnd"/>
       <w:r>
         <w:rPr>
           <w:lang w:val="pt-BR"/>
@@ -3257,7 +4763,14 @@
         <w:rPr>
           <w:lang w:val="pt-BR"/>
         </w:rPr>
-        <w:t>Código: codigo</w:t>
+        <w:t xml:space="preserve">Código: </w:t>
+      </w:r>
+      <w:proofErr w:type="gramStart"/>
+      <w:r>
+        <w:rPr>
+          <w:lang w:val="pt-BR"/>
+        </w:rPr>
+        <w:t>codigo</w:t>
       </w:r>
       <w:r>
         <w:rPr>
@@ -3269,13 +4782,14 @@
         <w:rPr>
           <w:lang w:val="pt-BR"/>
         </w:rPr>
-        <w:t>8</w:t>
-      </w:r>
-      <w:r>
-        <w:rPr>
-          <w:lang w:val="pt-BR"/>
-        </w:rPr>
-        <w:t>.cpp</w:t>
+        <w:t>8.</w:t>
+      </w:r>
+      <w:proofErr w:type="gramEnd"/>
+      <w:r>
+        <w:rPr>
+          <w:lang w:val="pt-BR"/>
+        </w:rPr>
+        <w:t>cpp</w:t>
       </w:r>
     </w:p>
     <w:p>
@@ -3338,7 +4852,21 @@
         <w:rPr>
           <w:lang w:val="pt-BR"/>
         </w:rPr>
-        <w:t xml:space="preserve"> (sem compressão lossless): </w:t>
+        <w:t xml:space="preserve"> (sem compressão </w:t>
+      </w:r>
+      <w:proofErr w:type="spellStart"/>
+      <w:r>
+        <w:rPr>
+          <w:lang w:val="pt-BR"/>
+        </w:rPr>
+        <w:t>lossless</w:t>
+      </w:r>
+      <w:proofErr w:type="spellEnd"/>
+      <w:r>
+        <w:rPr>
+          <w:lang w:val="pt-BR"/>
+        </w:rPr>
+        <w:t xml:space="preserve">): </w:t>
       </w:r>
       <w:r>
         <w:rPr>
@@ -3466,13 +4994,7 @@
               <w:rPr>
                 <w:lang w:val="pt-BR"/>
               </w:rPr>
-              <w:t>34,4026</w:t>
-            </w:r>
-            <w:r>
-              <w:rPr>
-                <w:lang w:val="pt-BR"/>
-              </w:rPr>
-              <w:t xml:space="preserve"> </w:t>
+              <w:t xml:space="preserve">34,4026 </w:t>
             </w:r>
           </w:p>
         </w:tc>
@@ -3518,12 +5040,14 @@
                 <w:lang w:val="pt-BR"/>
               </w:rPr>
             </w:pPr>
+            <w:proofErr w:type="spellStart"/>
             <w:r>
               <w:rPr>
                 <w:lang w:val="pt-BR"/>
               </w:rPr>
               <w:t>Cb</w:t>
             </w:r>
+            <w:proofErr w:type="spellEnd"/>
           </w:p>
         </w:tc>
         <w:tc>
@@ -3608,13 +5132,7 @@
               <w:rPr>
                 <w:lang w:val="pt-BR"/>
               </w:rPr>
-              <w:t>37,1342</w:t>
-            </w:r>
-            <w:r>
-              <w:rPr>
-                <w:lang w:val="pt-BR"/>
-              </w:rPr>
-              <w:t xml:space="preserve"> </w:t>
+              <w:t xml:space="preserve">37,1342 </w:t>
             </w:r>
           </w:p>
         </w:tc>
@@ -3695,24 +5213,26 @@
                 <w:color w:val="FF0000"/>
                 <w:lang w:val="pt-BR"/>
               </w:rPr>
-              <w:t>36,</w:t>
-            </w:r>
-            <w:r>
-              <w:rPr>
-                <w:b/>
-                <w:color w:val="FF0000"/>
-                <w:lang w:val="pt-BR"/>
-              </w:rPr>
-              <w:t>9034</w:t>
-            </w:r>
-            <w:r>
-              <w:rPr>
-                <w:b/>
-                <w:color w:val="FF0000"/>
-                <w:lang w:val="pt-BR"/>
-              </w:rPr>
-              <w:t xml:space="preserve"> dB</w:t>
-            </w:r>
+              <w:t>36,9034</w:t>
+            </w:r>
+            <w:r>
+              <w:rPr>
+                <w:b/>
+                <w:color w:val="FF0000"/>
+                <w:lang w:val="pt-BR"/>
+              </w:rPr>
+              <w:t xml:space="preserve"> </w:t>
+            </w:r>
+            <w:proofErr w:type="gramStart"/>
+            <w:r>
+              <w:rPr>
+                <w:b/>
+                <w:color w:val="FF0000"/>
+                <w:lang w:val="pt-BR"/>
+              </w:rPr>
+              <w:t>dB</w:t>
+            </w:r>
+            <w:proofErr w:type="gramEnd"/>
           </w:p>
         </w:tc>
         <w:tc>
@@ -3734,24 +5254,18 @@
                 <w:color w:val="FF0000"/>
                 <w:lang w:val="pt-BR"/>
               </w:rPr>
-              <w:t>39,1</w:t>
-            </w:r>
-            <w:r>
-              <w:rPr>
-                <w:b/>
-                <w:color w:val="FF0000"/>
-                <w:lang w:val="pt-BR"/>
-              </w:rPr>
-              <w:t>748</w:t>
-            </w:r>
-            <w:r>
-              <w:rPr>
-                <w:b/>
-                <w:color w:val="FF0000"/>
-                <w:lang w:val="pt-BR"/>
-              </w:rPr>
-              <w:t xml:space="preserve"> dB</w:t>
-            </w:r>
+              <w:t xml:space="preserve">39,1748 </w:t>
+            </w:r>
+            <w:proofErr w:type="gramStart"/>
+            <w:r>
+              <w:rPr>
+                <w:b/>
+                <w:color w:val="FF0000"/>
+                <w:lang w:val="pt-BR"/>
+              </w:rPr>
+              <w:t>dB</w:t>
+            </w:r>
+            <w:proofErr w:type="gramEnd"/>
           </w:p>
         </w:tc>
         <w:tc>
@@ -3773,24 +5287,18 @@
                 <w:color w:val="FF0000"/>
                 <w:lang w:val="pt-BR"/>
               </w:rPr>
-              <w:t>38,0</w:t>
-            </w:r>
-            <w:r>
-              <w:rPr>
-                <w:b/>
-                <w:color w:val="FF0000"/>
-                <w:lang w:val="pt-BR"/>
-              </w:rPr>
-              <w:t>391</w:t>
-            </w:r>
-            <w:r>
-              <w:rPr>
-                <w:b/>
-                <w:color w:val="FF0000"/>
-                <w:lang w:val="pt-BR"/>
-              </w:rPr>
-              <w:t xml:space="preserve"> dB</w:t>
-            </w:r>
+              <w:t xml:space="preserve">38,0391 </w:t>
+            </w:r>
+            <w:proofErr w:type="gramStart"/>
+            <w:r>
+              <w:rPr>
+                <w:b/>
+                <w:color w:val="FF0000"/>
+                <w:lang w:val="pt-BR"/>
+              </w:rPr>
+              <w:t>dB</w:t>
+            </w:r>
+            <w:proofErr w:type="gramEnd"/>
           </w:p>
         </w:tc>
       </w:tr>
@@ -3845,13 +5353,7 @@
               <w:rPr>
                 <w:lang w:val="pt-BR"/>
               </w:rPr>
-              <w:t>29,6</w:t>
-            </w:r>
-            <w:r>
-              <w:rPr>
-                <w:lang w:val="pt-BR"/>
-              </w:rPr>
-              <w:t>694</w:t>
+              <w:t>29,6694</w:t>
             </w:r>
           </w:p>
         </w:tc>
@@ -3901,13 +5403,7 @@
               <w:rPr>
                 <w:lang w:val="pt-BR"/>
               </w:rPr>
-              <w:t>28,4</w:t>
-            </w:r>
-            <w:r>
-              <w:rPr>
-                <w:lang w:val="pt-BR"/>
-              </w:rPr>
-              <w:t>512</w:t>
+              <w:t>28,4512</w:t>
             </w:r>
           </w:p>
         </w:tc>
@@ -3993,13 +5489,7 @@
               <w:rPr>
                 <w:lang w:val="pt-BR"/>
               </w:rPr>
-              <w:t>30,0</w:t>
-            </w:r>
-            <w:r>
-              <w:rPr>
-                <w:lang w:val="pt-BR"/>
-              </w:rPr>
-              <w:t>807</w:t>
+              <w:t>30,0807</w:t>
             </w:r>
           </w:p>
         </w:tc>
@@ -4062,24 +5552,18 @@
                 <w:color w:val="FF0000"/>
                 <w:lang w:val="pt-BR"/>
               </w:rPr>
-              <w:t>76,1</w:t>
-            </w:r>
-            <w:r>
-              <w:rPr>
-                <w:b/>
-                <w:color w:val="FF0000"/>
-                <w:lang w:val="pt-BR"/>
-              </w:rPr>
-              <w:t>504</w:t>
-            </w:r>
-            <w:r>
-              <w:rPr>
-                <w:b/>
-                <w:color w:val="FF0000"/>
-                <w:lang w:val="pt-BR"/>
-              </w:rPr>
-              <w:t xml:space="preserve"> dB</w:t>
-            </w:r>
+              <w:t xml:space="preserve">76,1504 </w:t>
+            </w:r>
+            <w:proofErr w:type="gramStart"/>
+            <w:r>
+              <w:rPr>
+                <w:b/>
+                <w:color w:val="FF0000"/>
+                <w:lang w:val="pt-BR"/>
+              </w:rPr>
+              <w:t>dB</w:t>
+            </w:r>
+            <w:proofErr w:type="gramEnd"/>
           </w:p>
         </w:tc>
         <w:tc>
@@ -4101,24 +5585,18 @@
                 <w:color w:val="FF0000"/>
                 <w:lang w:val="pt-BR"/>
               </w:rPr>
-              <w:t>53,2</w:t>
-            </w:r>
-            <w:r>
-              <w:rPr>
-                <w:b/>
-                <w:color w:val="FF0000"/>
-                <w:lang w:val="pt-BR"/>
-              </w:rPr>
-              <w:t>500</w:t>
-            </w:r>
-            <w:r>
-              <w:rPr>
-                <w:b/>
-                <w:color w:val="FF0000"/>
-                <w:lang w:val="pt-BR"/>
-              </w:rPr>
-              <w:t xml:space="preserve"> dB</w:t>
-            </w:r>
+              <w:t xml:space="preserve">53,2500 </w:t>
+            </w:r>
+            <w:proofErr w:type="gramStart"/>
+            <w:r>
+              <w:rPr>
+                <w:b/>
+                <w:color w:val="FF0000"/>
+                <w:lang w:val="pt-BR"/>
+              </w:rPr>
+              <w:t>dB</w:t>
+            </w:r>
+            <w:proofErr w:type="gramEnd"/>
           </w:p>
         </w:tc>
         <w:tc>
@@ -4140,24 +5618,18 @@
                 <w:color w:val="FF0000"/>
                 <w:lang w:val="pt-BR"/>
               </w:rPr>
-              <w:t>64,</w:t>
-            </w:r>
-            <w:r>
-              <w:rPr>
-                <w:b/>
-                <w:color w:val="FF0000"/>
-                <w:lang w:val="pt-BR"/>
-              </w:rPr>
-              <w:t>7002</w:t>
-            </w:r>
-            <w:r>
-              <w:rPr>
-                <w:b/>
-                <w:color w:val="FF0000"/>
-                <w:lang w:val="pt-BR"/>
-              </w:rPr>
-              <w:t xml:space="preserve"> dB</w:t>
-            </w:r>
+              <w:t xml:space="preserve">64,7002 </w:t>
+            </w:r>
+            <w:proofErr w:type="gramStart"/>
+            <w:r>
+              <w:rPr>
+                <w:b/>
+                <w:color w:val="FF0000"/>
+                <w:lang w:val="pt-BR"/>
+              </w:rPr>
+              <w:t>dB</w:t>
+            </w:r>
+            <w:proofErr w:type="gramEnd"/>
           </w:p>
         </w:tc>
       </w:tr>
@@ -4193,13 +5665,14 @@
         <w:rPr>
           <w:lang w:val="pt-BR"/>
         </w:rPr>
-        <w:t>Conversão anaglífica,</w:t>
-      </w:r>
-      <w:r>
-        <w:rPr>
-          <w:lang w:val="pt-BR"/>
-        </w:rPr>
-        <w:t xml:space="preserve"> com ambos anáglifo</w:t>
+        <w:t xml:space="preserve">Conversão anaglífica, com ambos </w:t>
+      </w:r>
+      <w:proofErr w:type="spellStart"/>
+      <w:r>
+        <w:rPr>
+          <w:lang w:val="pt-BR"/>
+        </w:rPr>
+        <w:t>anáglifo</w:t>
       </w:r>
       <w:r>
         <w:rPr>
@@ -4207,12 +5680,21 @@
         </w:rPr>
         <w:t>s</w:t>
       </w:r>
-      <w:r>
-        <w:rPr>
-          <w:lang w:val="pt-BR"/>
-        </w:rPr>
-        <w:t xml:space="preserve"> sendo subamostrados</w:t>
-      </w:r>
+      <w:proofErr w:type="spellEnd"/>
+      <w:r>
+        <w:rPr>
+          <w:lang w:val="pt-BR"/>
+        </w:rPr>
+        <w:t xml:space="preserve"> sendo </w:t>
+      </w:r>
+      <w:proofErr w:type="spellStart"/>
+      <w:r>
+        <w:rPr>
+          <w:lang w:val="pt-BR"/>
+        </w:rPr>
+        <w:t>subamostrados</w:t>
+      </w:r>
+      <w:proofErr w:type="spellEnd"/>
       <w:r>
         <w:rPr>
           <w:lang w:val="pt-BR"/>
@@ -4243,7 +5725,14 @@
         <w:rPr>
           <w:lang w:val="pt-BR"/>
         </w:rPr>
-        <w:t>Código: codigo</w:t>
+        <w:t xml:space="preserve">Código: </w:t>
+      </w:r>
+      <w:proofErr w:type="gramStart"/>
+      <w:r>
+        <w:rPr>
+          <w:lang w:val="pt-BR"/>
+        </w:rPr>
+        <w:t>codigo</w:t>
       </w:r>
       <w:r>
         <w:rPr>
@@ -4261,7 +5750,14 @@
         <w:rPr>
           <w:lang w:val="pt-BR"/>
         </w:rPr>
-        <w:t>.cpp</w:t>
+        <w:t>.</w:t>
+      </w:r>
+      <w:proofErr w:type="gramEnd"/>
+      <w:r>
+        <w:rPr>
+          <w:lang w:val="pt-BR"/>
+        </w:rPr>
+        <w:t>cpp</w:t>
       </w:r>
     </w:p>
     <w:p>
@@ -4300,7 +5796,21 @@
         <w:rPr>
           <w:lang w:val="pt-BR"/>
         </w:rPr>
-        <w:t xml:space="preserve">Tamanho comprimido (sem compressão lossless): </w:t>
+        <w:t xml:space="preserve">Tamanho comprimido (sem compressão </w:t>
+      </w:r>
+      <w:proofErr w:type="spellStart"/>
+      <w:r>
+        <w:rPr>
+          <w:lang w:val="pt-BR"/>
+        </w:rPr>
+        <w:t>lossless</w:t>
+      </w:r>
+      <w:proofErr w:type="spellEnd"/>
+      <w:r>
+        <w:rPr>
+          <w:lang w:val="pt-BR"/>
+        </w:rPr>
+        <w:t xml:space="preserve">): </w:t>
       </w:r>
       <w:r>
         <w:rPr>
@@ -4480,12 +5990,14 @@
                 <w:lang w:val="pt-BR"/>
               </w:rPr>
             </w:pPr>
+            <w:proofErr w:type="spellStart"/>
             <w:r>
               <w:rPr>
                 <w:lang w:val="pt-BR"/>
               </w:rPr>
               <w:t>Cb</w:t>
             </w:r>
+            <w:proofErr w:type="spellEnd"/>
           </w:p>
         </w:tc>
         <w:tc>
@@ -4671,8 +6183,18 @@
                 <w:color w:val="FF0000"/>
                 <w:lang w:val="pt-BR"/>
               </w:rPr>
-              <w:t xml:space="preserve"> dB</w:t>
-            </w:r>
+              <w:t xml:space="preserve"> </w:t>
+            </w:r>
+            <w:proofErr w:type="gramStart"/>
+            <w:r>
+              <w:rPr>
+                <w:b/>
+                <w:color w:val="FF0000"/>
+                <w:lang w:val="pt-BR"/>
+              </w:rPr>
+              <w:t>dB</w:t>
+            </w:r>
+            <w:proofErr w:type="gramEnd"/>
           </w:p>
         </w:tc>
         <w:tc>
@@ -4710,8 +6232,18 @@
                 <w:color w:val="FF0000"/>
                 <w:lang w:val="pt-BR"/>
               </w:rPr>
-              <w:t xml:space="preserve"> dB</w:t>
-            </w:r>
+              <w:t xml:space="preserve"> </w:t>
+            </w:r>
+            <w:proofErr w:type="gramStart"/>
+            <w:r>
+              <w:rPr>
+                <w:b/>
+                <w:color w:val="FF0000"/>
+                <w:lang w:val="pt-BR"/>
+              </w:rPr>
+              <w:t>dB</w:t>
+            </w:r>
+            <w:proofErr w:type="gramEnd"/>
           </w:p>
         </w:tc>
         <w:tc>
@@ -4741,8 +6273,18 @@
                 <w:color w:val="FF0000"/>
                 <w:lang w:val="pt-BR"/>
               </w:rPr>
-              <w:t xml:space="preserve"> dB</w:t>
-            </w:r>
+              <w:t xml:space="preserve"> </w:t>
+            </w:r>
+            <w:proofErr w:type="gramStart"/>
+            <w:r>
+              <w:rPr>
+                <w:b/>
+                <w:color w:val="FF0000"/>
+                <w:lang w:val="pt-BR"/>
+              </w:rPr>
+              <w:t>dB</w:t>
+            </w:r>
+            <w:proofErr w:type="gramEnd"/>
           </w:p>
         </w:tc>
       </w:tr>
@@ -5016,8 +6558,18 @@
                 <w:color w:val="FF0000"/>
                 <w:lang w:val="pt-BR"/>
               </w:rPr>
-              <w:t xml:space="preserve"> dB</w:t>
-            </w:r>
+              <w:t xml:space="preserve"> </w:t>
+            </w:r>
+            <w:proofErr w:type="gramStart"/>
+            <w:r>
+              <w:rPr>
+                <w:b/>
+                <w:color w:val="FF0000"/>
+                <w:lang w:val="pt-BR"/>
+              </w:rPr>
+              <w:t>dB</w:t>
+            </w:r>
+            <w:proofErr w:type="gramEnd"/>
           </w:p>
         </w:tc>
         <w:tc>
@@ -5047,8 +6599,18 @@
                 <w:color w:val="FF0000"/>
                 <w:lang w:val="pt-BR"/>
               </w:rPr>
-              <w:t xml:space="preserve"> dB</w:t>
-            </w:r>
+              <w:t xml:space="preserve"> </w:t>
+            </w:r>
+            <w:proofErr w:type="gramStart"/>
+            <w:r>
+              <w:rPr>
+                <w:b/>
+                <w:color w:val="FF0000"/>
+                <w:lang w:val="pt-BR"/>
+              </w:rPr>
+              <w:t>dB</w:t>
+            </w:r>
+            <w:proofErr w:type="gramEnd"/>
           </w:p>
         </w:tc>
         <w:tc>
@@ -5078,8 +6640,18 @@
                 <w:color w:val="FF0000"/>
                 <w:lang w:val="pt-BR"/>
               </w:rPr>
-              <w:t xml:space="preserve"> dB</w:t>
-            </w:r>
+              <w:t xml:space="preserve"> </w:t>
+            </w:r>
+            <w:proofErr w:type="gramStart"/>
+            <w:r>
+              <w:rPr>
+                <w:b/>
+                <w:color w:val="FF0000"/>
+                <w:lang w:val="pt-BR"/>
+              </w:rPr>
+              <w:t>dB</w:t>
+            </w:r>
+            <w:proofErr w:type="gramEnd"/>
           </w:p>
         </w:tc>
       </w:tr>
@@ -5101,13 +6673,43 @@
         <w:rPr>
           <w:lang w:val="pt-BR"/>
         </w:rPr>
-        <w:t xml:space="preserve">Observando os dados de YCbCr, pode-se notar valores médios similares ao experimento anterior, porém neste com a vantagem de mais redução de dados por estar amostrando ambos os </w:t>
-      </w:r>
-      <w:r>
-        <w:rPr>
-          <w:lang w:val="pt-BR"/>
-        </w:rPr>
-        <w:t>anáglifo. Os PSNR obtidos em RGB são similares aos já obtidos usando a implementação em OpenCV.</w:t>
+        <w:t xml:space="preserve">Observando os dados de </w:t>
+      </w:r>
+      <w:proofErr w:type="gramStart"/>
+      <w:r>
+        <w:rPr>
+          <w:lang w:val="pt-BR"/>
+        </w:rPr>
+        <w:t>YCbCr</w:t>
+      </w:r>
+      <w:proofErr w:type="gramEnd"/>
+      <w:r>
+        <w:rPr>
+          <w:lang w:val="pt-BR"/>
+        </w:rPr>
+        <w:t xml:space="preserve">, pode-se notar valores médios similares ao experimento anterior, porém neste com a vantagem de mais redução de dados por estar amostrando ambos os </w:t>
+      </w:r>
+      <w:r>
+        <w:rPr>
+          <w:lang w:val="pt-BR"/>
+        </w:rPr>
+        <w:t xml:space="preserve">anáglifo. Os PSNR obtidos em RGB são similares aos já obtidos usando a implementação em </w:t>
+      </w:r>
+      <w:proofErr w:type="spellStart"/>
+      <w:proofErr w:type="gramStart"/>
+      <w:r>
+        <w:rPr>
+          <w:lang w:val="pt-BR"/>
+        </w:rPr>
+        <w:t>OpenCV</w:t>
+      </w:r>
+      <w:proofErr w:type="spellEnd"/>
+      <w:proofErr w:type="gramEnd"/>
+      <w:r>
+        <w:rPr>
+          <w:lang w:val="pt-BR"/>
+        </w:rPr>
+        <w:t>.</w:t>
       </w:r>
     </w:p>
     <w:p>
@@ -5121,14 +6723,37 @@
         <w:rPr>
           <w:lang w:val="pt-BR"/>
         </w:rPr>
-        <w:t xml:space="preserve">[TESTE FINAL] </w:t>
-      </w:r>
-      <w:r>
-        <w:rPr>
-          <w:lang w:val="pt-BR"/>
-        </w:rPr>
-        <w:t xml:space="preserve">Conversão anaglífica, com ambos anáglifos sendo subamostrados. Dados armazenados em </w:t>
-      </w:r>
+        <w:t xml:space="preserve">[TESTE FINAL] Conversão anaglífica, com ambos </w:t>
+      </w:r>
+      <w:proofErr w:type="spellStart"/>
+      <w:r>
+        <w:rPr>
+          <w:lang w:val="pt-BR"/>
+        </w:rPr>
+        <w:t>anáglifos</w:t>
+      </w:r>
+      <w:proofErr w:type="spellEnd"/>
+      <w:r>
+        <w:rPr>
+          <w:lang w:val="pt-BR"/>
+        </w:rPr>
+        <w:t xml:space="preserve"> sendo </w:t>
+      </w:r>
+      <w:proofErr w:type="spellStart"/>
+      <w:r>
+        <w:rPr>
+          <w:lang w:val="pt-BR"/>
+        </w:rPr>
+        <w:t>subamostrados</w:t>
+      </w:r>
+      <w:proofErr w:type="spellEnd"/>
+      <w:r>
+        <w:rPr>
+          <w:lang w:val="pt-BR"/>
+        </w:rPr>
+        <w:t xml:space="preserve">. Dados armazenados em </w:t>
+      </w:r>
+      <w:proofErr w:type="spellStart"/>
       <w:r>
         <w:rPr>
           <w:u w:val="single"/>
@@ -5136,6 +6761,7 @@
         </w:rPr>
         <w:t>float</w:t>
       </w:r>
+      <w:proofErr w:type="spellEnd"/>
       <w:r>
         <w:rPr>
           <w:lang w:val="pt-BR"/>
@@ -5153,19 +6779,21 @@
         <w:rPr>
           <w:lang w:val="pt-BR"/>
         </w:rPr>
-        <w:t>Código: codigo</w:t>
-      </w:r>
-      <w:r>
-        <w:rPr>
-          <w:lang w:val="pt-BR"/>
-        </w:rPr>
-        <w:t>10</w:t>
-      </w:r>
-      <w:r>
-        <w:rPr>
-          <w:lang w:val="pt-BR"/>
-        </w:rPr>
-        <w:t>.cpp</w:t>
+        <w:t xml:space="preserve">Código: </w:t>
+      </w:r>
+      <w:proofErr w:type="gramStart"/>
+      <w:r>
+        <w:rPr>
+          <w:lang w:val="pt-BR"/>
+        </w:rPr>
+        <w:t>codigo10.</w:t>
+      </w:r>
+      <w:proofErr w:type="gramEnd"/>
+      <w:r>
+        <w:rPr>
+          <w:lang w:val="pt-BR"/>
+        </w:rPr>
+        <w:t>cpp</w:t>
       </w:r>
     </w:p>
     <w:p>
@@ -5204,43 +6832,21 @@
         <w:rPr>
           <w:lang w:val="pt-BR"/>
         </w:rPr>
-        <w:t xml:space="preserve">Tamanho </w:t>
-      </w:r>
-      <w:r>
-        <w:rPr>
-          <w:lang w:val="pt-BR"/>
-        </w:rPr>
-        <w:t>“</w:t>
-      </w:r>
-      <w:r>
-        <w:rPr>
-          <w:lang w:val="pt-BR"/>
-        </w:rPr>
-        <w:t>comprimido</w:t>
-      </w:r>
-      <w:r>
-        <w:rPr>
-          <w:lang w:val="pt-BR"/>
-        </w:rPr>
-        <w:t>”</w:t>
-      </w:r>
-      <w:r>
-        <w:rPr>
-          <w:lang w:val="pt-BR"/>
-        </w:rPr>
-        <w:t xml:space="preserve"> (sem compressão lossless): </w:t>
-      </w:r>
-      <w:r>
-        <w:rPr>
-          <w:lang w:val="pt-BR"/>
-        </w:rPr>
-        <w:t>5,93</w:t>
-      </w:r>
-      <w:r>
-        <w:rPr>
-          <w:lang w:val="pt-BR"/>
-        </w:rPr>
-        <w:t>MB</w:t>
+        <w:t xml:space="preserve">Tamanho “comprimido” (sem compressão </w:t>
+      </w:r>
+      <w:proofErr w:type="spellStart"/>
+      <w:r>
+        <w:rPr>
+          <w:lang w:val="pt-BR"/>
+        </w:rPr>
+        <w:t>lossless</w:t>
+      </w:r>
+      <w:proofErr w:type="spellEnd"/>
+      <w:r>
+        <w:rPr>
+          <w:lang w:val="pt-BR"/>
+        </w:rPr>
+        <w:t>): 5,93MB</w:t>
       </w:r>
     </w:p>
     <w:tbl>
@@ -5420,12 +7026,14 @@
                 <w:lang w:val="pt-BR"/>
               </w:rPr>
             </w:pPr>
+            <w:proofErr w:type="spellStart"/>
             <w:r>
               <w:rPr>
                 <w:lang w:val="pt-BR"/>
               </w:rPr>
               <w:t>Cb</w:t>
             </w:r>
+            <w:proofErr w:type="spellEnd"/>
           </w:p>
         </w:tc>
         <w:tc>
@@ -5637,8 +7245,18 @@
                 <w:color w:val="FF0000"/>
                 <w:lang w:val="pt-BR"/>
               </w:rPr>
-              <w:t xml:space="preserve"> dB</w:t>
-            </w:r>
+              <w:t xml:space="preserve"> </w:t>
+            </w:r>
+            <w:proofErr w:type="gramStart"/>
+            <w:r>
+              <w:rPr>
+                <w:b/>
+                <w:color w:val="FF0000"/>
+                <w:lang w:val="pt-BR"/>
+              </w:rPr>
+              <w:t>dB</w:t>
+            </w:r>
+            <w:proofErr w:type="gramEnd"/>
           </w:p>
         </w:tc>
         <w:tc>
@@ -5660,8 +7278,18 @@
                 <w:color w:val="FF0000"/>
                 <w:lang w:val="pt-BR"/>
               </w:rPr>
-              <w:t>38,6775 dB</w:t>
-            </w:r>
+              <w:t xml:space="preserve">38,6775 </w:t>
+            </w:r>
+            <w:proofErr w:type="gramStart"/>
+            <w:r>
+              <w:rPr>
+                <w:b/>
+                <w:color w:val="FF0000"/>
+                <w:lang w:val="pt-BR"/>
+              </w:rPr>
+              <w:t>dB</w:t>
+            </w:r>
+            <w:proofErr w:type="gramEnd"/>
           </w:p>
         </w:tc>
         <w:tc>
@@ -5691,8 +7319,18 @@
                 <w:color w:val="FF0000"/>
                 <w:lang w:val="pt-BR"/>
               </w:rPr>
-              <w:t xml:space="preserve"> dB</w:t>
-            </w:r>
+              <w:t xml:space="preserve"> </w:t>
+            </w:r>
+            <w:proofErr w:type="gramStart"/>
+            <w:r>
+              <w:rPr>
+                <w:b/>
+                <w:color w:val="FF0000"/>
+                <w:lang w:val="pt-BR"/>
+              </w:rPr>
+              <w:t>dB</w:t>
+            </w:r>
+            <w:proofErr w:type="gramEnd"/>
           </w:p>
         </w:tc>
       </w:tr>
@@ -5992,8 +7630,18 @@
                 <w:color w:val="FF0000"/>
                 <w:lang w:val="pt-BR"/>
               </w:rPr>
-              <w:t xml:space="preserve"> dB</w:t>
-            </w:r>
+              <w:t xml:space="preserve"> </w:t>
+            </w:r>
+            <w:proofErr w:type="gramStart"/>
+            <w:r>
+              <w:rPr>
+                <w:b/>
+                <w:color w:val="FF0000"/>
+                <w:lang w:val="pt-BR"/>
+              </w:rPr>
+              <w:t>dB</w:t>
+            </w:r>
+            <w:proofErr w:type="gramEnd"/>
           </w:p>
         </w:tc>
         <w:tc>
@@ -6015,8 +7663,18 @@
                 <w:color w:val="FF0000"/>
                 <w:lang w:val="pt-BR"/>
               </w:rPr>
-              <w:t>32,1488 dB</w:t>
-            </w:r>
+              <w:t xml:space="preserve">32,1488 </w:t>
+            </w:r>
+            <w:proofErr w:type="gramStart"/>
+            <w:r>
+              <w:rPr>
+                <w:b/>
+                <w:color w:val="FF0000"/>
+                <w:lang w:val="pt-BR"/>
+              </w:rPr>
+              <w:t>dB</w:t>
+            </w:r>
+            <w:proofErr w:type="gramEnd"/>
           </w:p>
         </w:tc>
         <w:tc>
@@ -6046,8 +7704,18 @@
                 <w:color w:val="FF0000"/>
                 <w:lang w:val="pt-BR"/>
               </w:rPr>
-              <w:t xml:space="preserve"> dB</w:t>
-            </w:r>
+              <w:t xml:space="preserve"> </w:t>
+            </w:r>
+            <w:proofErr w:type="gramStart"/>
+            <w:r>
+              <w:rPr>
+                <w:b/>
+                <w:color w:val="FF0000"/>
+                <w:lang w:val="pt-BR"/>
+              </w:rPr>
+              <w:t>dB</w:t>
+            </w:r>
+            <w:proofErr w:type="gramEnd"/>
           </w:p>
         </w:tc>
       </w:tr>
@@ -6099,7 +7767,23 @@
         <w:rPr>
           <w:lang w:val="pt-BR"/>
         </w:rPr>
-        <w:t xml:space="preserve"> Os PSNR obtidos em RGB são similares (pouca coisa inferior) aos já obtidos utilizando a implementação em OpenCV.</w:t>
+        <w:t xml:space="preserve"> Os PSNR obtidos em RGB são similares (pouca coisa inferior) aos já obtidos utilizando a implementação em </w:t>
+      </w:r>
+      <w:proofErr w:type="spellStart"/>
+      <w:proofErr w:type="gramStart"/>
+      <w:r>
+        <w:rPr>
+          <w:lang w:val="pt-BR"/>
+        </w:rPr>
+        <w:t>OpenCV</w:t>
+      </w:r>
+      <w:proofErr w:type="spellEnd"/>
+      <w:proofErr w:type="gramEnd"/>
+      <w:r>
+        <w:rPr>
+          <w:lang w:val="pt-BR"/>
+        </w:rPr>
+        <w:t>.</w:t>
       </w:r>
     </w:p>
     <w:p>
@@ -6127,16 +7811,44 @@
         <w:rPr>
           <w:lang w:val="pt-BR"/>
         </w:rPr>
-        <w:t>A implementação em OpenCV estava correta. Os valores dão isso mesmo.</w:t>
-      </w:r>
-      <w:r>
-        <w:rPr>
-          <w:lang w:val="pt-BR"/>
-        </w:rPr>
-        <w:t xml:space="preserve"> Ou eu errei novamente na implementação.</w:t>
-      </w:r>
-      <w:bookmarkStart w:id="0" w:name="_GoBack"/>
-      <w:bookmarkEnd w:id="0"/>
+        <w:t xml:space="preserve">A implementação em </w:t>
+      </w:r>
+      <w:proofErr w:type="spellStart"/>
+      <w:proofErr w:type="gramStart"/>
+      <w:r>
+        <w:rPr>
+          <w:lang w:val="pt-BR"/>
+        </w:rPr>
+        <w:t>OpenCV</w:t>
+      </w:r>
+      <w:proofErr w:type="spellEnd"/>
+      <w:proofErr w:type="gramEnd"/>
+      <w:r>
+        <w:rPr>
+          <w:lang w:val="pt-BR"/>
+        </w:rPr>
+        <w:t xml:space="preserve"> estava correta. Os valores dão isso mesmo.</w:t>
+      </w:r>
+      <w:r>
+        <w:rPr>
+          <w:lang w:val="pt-BR"/>
+        </w:rPr>
+        <w:t xml:space="preserve"> Ou eu errei novamente na </w:t>
+      </w:r>
+      <w:proofErr w:type="gramStart"/>
+      <w:r>
+        <w:rPr>
+          <w:lang w:val="pt-BR"/>
+        </w:rPr>
+        <w:t>implementação</w:t>
+      </w:r>
+      <w:proofErr w:type="gramEnd"/>
+      <w:r>
+        <w:rPr>
+          <w:lang w:val="pt-BR"/>
+        </w:rPr>
+        <w:t>.</w:t>
+      </w:r>
     </w:p>
     <w:p>
       <w:pPr>
@@ -6144,6 +7856,149 @@
           <w:lang w:val="pt-BR"/>
         </w:rPr>
       </w:pPr>
+    </w:p>
+    <w:p>
+      <w:pPr>
+        <w:pStyle w:val="Ttulo2"/>
+        <w:rPr>
+          <w:lang w:val="pt-BR"/>
+        </w:rPr>
+      </w:pPr>
+      <w:r>
+        <w:rPr>
+          <w:lang w:val="pt-BR"/>
+        </w:rPr>
+        <w:t>Novos Testes para revisão do artigo submetido ao ACM SAC</w:t>
+      </w:r>
+    </w:p>
+    <w:p>
+      <w:pPr>
+        <w:rPr>
+          <w:lang w:val="pt-BR"/>
+        </w:rPr>
+      </w:pPr>
+      <w:r>
+        <w:rPr>
+          <w:lang w:val="pt-BR"/>
+        </w:rPr>
+        <w:t xml:space="preserve">O código do </w:t>
+      </w:r>
+      <w:proofErr w:type="spellStart"/>
+      <w:proofErr w:type="gramStart"/>
+      <w:r>
+        <w:rPr>
+          <w:lang w:val="pt-BR"/>
+        </w:rPr>
+        <w:t>OpenCV</w:t>
+      </w:r>
+      <w:proofErr w:type="spellEnd"/>
+      <w:proofErr w:type="gramEnd"/>
+      <w:r>
+        <w:rPr>
+          <w:lang w:val="pt-BR"/>
+        </w:rPr>
+        <w:t xml:space="preserve"> foi utilizado para fazer análise de 32 imagens estereoscópicas. Os resultados foram submetidos ao simpósio ACM SAC e o artigo foi aceito! Um dos revisores comentou que falta bater nossos resultados com alguma outra técnica e sugeriu que fizéssemos uma comparação da técnica atual com uma </w:t>
+      </w:r>
+      <w:proofErr w:type="gramStart"/>
+      <w:r>
+        <w:rPr>
+          <w:lang w:val="pt-BR"/>
+        </w:rPr>
+        <w:t>implementação</w:t>
+      </w:r>
+      <w:proofErr w:type="gramEnd"/>
+      <w:r>
+        <w:rPr>
+          <w:lang w:val="pt-BR"/>
+        </w:rPr>
+        <w:t xml:space="preserve"> em que o Y do anáglifo complementar não fosse excluído</w:t>
+      </w:r>
+      <w:r>
+        <w:rPr>
+          <w:lang w:val="pt-BR"/>
+        </w:rPr>
+        <w:t>, analisando compressão e qualidade</w:t>
+      </w:r>
+      <w:r>
+        <w:rPr>
+          <w:lang w:val="pt-BR"/>
+        </w:rPr>
+        <w:t xml:space="preserve">. Isso foi feito no código </w:t>
+      </w:r>
+      <w:r>
+        <w:rPr>
+          <w:lang w:val="pt-BR"/>
+        </w:rPr>
+        <w:t>440-stereo-pair-</w:t>
+      </w:r>
+      <w:proofErr w:type="gramStart"/>
+      <w:r>
+        <w:rPr>
+          <w:lang w:val="pt-BR"/>
+        </w:rPr>
+        <w:t>noYremoval</w:t>
+      </w:r>
+      <w:r>
+        <w:rPr>
+          <w:lang w:val="pt-BR"/>
+        </w:rPr>
+        <w:t>.</w:t>
+      </w:r>
+      <w:proofErr w:type="gramEnd"/>
+      <w:r>
+        <w:rPr>
+          <w:lang w:val="pt-BR"/>
+        </w:rPr>
+        <w:t>cpp</w:t>
+      </w:r>
+    </w:p>
+    <w:p>
+      <w:pPr>
+        <w:rPr>
+          <w:lang w:val="pt-BR"/>
+        </w:rPr>
+      </w:pPr>
+      <w:r>
+        <w:rPr>
+          <w:lang w:val="pt-BR"/>
+        </w:rPr>
+        <w:t xml:space="preserve">Utilizamos o novo código em cima de 27 imagens da base de imagens. Os resultados foram compilados no arquivo: </w:t>
+      </w:r>
+      <w:r>
+        <w:rPr>
+          <w:lang w:val="pt-BR"/>
+        </w:rPr>
+        <w:t>Resultados-gerais-440-sem-remocao-</w:t>
+      </w:r>
+      <w:proofErr w:type="gramStart"/>
+      <w:r>
+        <w:rPr>
+          <w:lang w:val="pt-BR"/>
+        </w:rPr>
+        <w:t>Y</w:t>
+      </w:r>
+      <w:r>
+        <w:rPr>
+          <w:lang w:val="pt-BR"/>
+        </w:rPr>
+        <w:t>.</w:t>
+      </w:r>
+      <w:proofErr w:type="gramEnd"/>
+      <w:r>
+        <w:rPr>
+          <w:lang w:val="pt-BR"/>
+        </w:rPr>
+        <w:t>xls</w:t>
+      </w:r>
+    </w:p>
+    <w:p>
+      <w:pPr>
+        <w:rPr>
+          <w:lang w:val="pt-BR"/>
+        </w:rPr>
+      </w:pPr>
+      <w:bookmarkStart w:id="0" w:name="_GoBack"/>
+      <w:bookmarkEnd w:id="0"/>
     </w:p>
     <w:sectPr>
       <w:pgSz w:w="12240" w:h="15840"/>

</xml_diff>